<commit_message>
added the cd collection
</commit_message>
<xml_diff>
--- a/chapter-6/test/4-arrrays-test.docx
+++ b/chapter-6/test/4-arrrays-test.docx
@@ -1,6 +1,6 @@
 
 <file path=word/document.xml><?xml version="1.0" encoding="utf-8"?>
-<w:document xmlns:wpc="http://schemas.microsoft.com/office/word/2010/wordprocessingCanvas" xmlns:mo="http://schemas.microsoft.com/office/mac/office/2008/main" xmlns:mc="http://schemas.openxmlformats.org/markup-compatibility/2006" xmlns:mv="urn:schemas-microsoft-com:mac:vml" xmlns:o="urn:schemas-microsoft-com:office:office" xmlns:r="http://schemas.openxmlformats.org/officeDocument/2006/relationships" xmlns:m="http://schemas.openxmlformats.org/officeDocument/2006/math" xmlns:v="urn:schemas-microsoft-com:vml" xmlns:wp14="http://schemas.microsoft.com/office/word/2010/wordprocessingDrawing" xmlns:wp="http://schemas.openxmlformats.org/drawingml/2006/wordprocessingDrawing" xmlns:w10="urn:schemas-microsoft-com:office:word" xmlns:w="http://schemas.openxmlformats.org/wordprocessingml/2006/main" xmlns:w14="http://schemas.microsoft.com/office/word/2010/wordml" xmlns:w15="http://schemas.microsoft.com/office/word/2012/wordml" xmlns:wpg="http://schemas.microsoft.com/office/word/2010/wordprocessingGroup" xmlns:wpi="http://schemas.microsoft.com/office/word/2010/wordprocessingInk" xmlns:wne="http://schemas.microsoft.com/office/word/2006/wordml" xmlns:wps="http://schemas.microsoft.com/office/word/2010/wordprocessingShape" mc:Ignorable="w14 w15 wp14">
+<w:document xmlns:wpc="http://schemas.microsoft.com/office/word/2010/wordprocessingCanvas" xmlns:cx="http://schemas.microsoft.com/office/drawing/2014/chartex" xmlns:cx1="http://schemas.microsoft.com/office/drawing/2015/9/8/chartex" xmlns:cx2="http://schemas.microsoft.com/office/drawing/2015/10/21/chartex" xmlns:cx3="http://schemas.microsoft.com/office/drawing/2016/5/9/chartex" xmlns:cx4="http://schemas.microsoft.com/office/drawing/2016/5/10/chartex" xmlns:cx5="http://schemas.microsoft.com/office/drawing/2016/5/11/chartex" xmlns:cx6="http://schemas.microsoft.com/office/drawing/2016/5/12/chartex" xmlns:cx7="http://schemas.microsoft.com/office/drawing/2016/5/13/chartex" xmlns:cx8="http://schemas.microsoft.com/office/drawing/2016/5/14/chartex" xmlns:mc="http://schemas.openxmlformats.org/markup-compatibility/2006" xmlns:aink="http://schemas.microsoft.com/office/drawing/2016/ink" xmlns:am3d="http://schemas.microsoft.com/office/drawing/2017/model3d" xmlns:o="urn:schemas-microsoft-com:office:office" xmlns:r="http://schemas.openxmlformats.org/officeDocument/2006/relationships" xmlns:m="http://schemas.openxmlformats.org/officeDocument/2006/math" xmlns:v="urn:schemas-microsoft-com:vml" xmlns:wp14="http://schemas.microsoft.com/office/word/2010/wordprocessingDrawing" xmlns:wp="http://schemas.openxmlformats.org/drawingml/2006/wordprocessingDrawing" xmlns:w10="urn:schemas-microsoft-com:office:word" xmlns:w="http://schemas.openxmlformats.org/wordprocessingml/2006/main" xmlns:w14="http://schemas.microsoft.com/office/word/2010/wordml" xmlns:w15="http://schemas.microsoft.com/office/word/2012/wordml" xmlns:w16cid="http://schemas.microsoft.com/office/word/2016/wordml/cid" xmlns:w16se="http://schemas.microsoft.com/office/word/2015/wordml/symex" xmlns:wpg="http://schemas.microsoft.com/office/word/2010/wordprocessingGroup" xmlns:wpi="http://schemas.microsoft.com/office/word/2010/wordprocessingInk" xmlns:wne="http://schemas.microsoft.com/office/word/2006/wordml" xmlns:wps="http://schemas.microsoft.com/office/word/2010/wordprocessingShape" mc:Ignorable="w14 w15 w16se w16cid wp14">
   <w:body>
     <w:p/>
     <w:p>
@@ -129,12 +129,6 @@
     <w:p/>
     <w:p/>
     <w:p>
-      <w:r>
-        <w:lastRenderedPageBreak/>
-        <w:t>Program:</w:t>
-      </w:r>
-    </w:p>
-    <w:p>
       <w:pPr>
         <w:pStyle w:val="ListParagraph"/>
         <w:numPr>
@@ -143,19 +137,32 @@
         </w:numPr>
       </w:pPr>
       <w:r>
-        <w:t xml:space="preserve">Write a method sumArray that accepts an array of integers and returns the </w:t>
-      </w:r>
-      <w:r>
-        <w:t>multiplication</w:t>
+        <w:lastRenderedPageBreak/>
+        <w:t>In which situation would it be best to choose a linear/sequenctial</w:t>
       </w:r>
       <w:bookmarkStart w:id="0" w:name="_GoBack"/>
       <w:bookmarkEnd w:id="0"/>
       <w:r>
-        <w:t xml:space="preserve"> of values stored in the array.</w:t>
+        <w:t xml:space="preserve"> search instead of a binary search ?</w:t>
       </w:r>
     </w:p>
-    <w:p/>
-    <w:p/>
+    <w:p>
+      <w:pPr>
+        <w:pStyle w:val="ListParagraph"/>
+        <w:numPr>
+          <w:ilvl w:val="1"/>
+          <w:numId w:val="6"/>
+        </w:numPr>
+      </w:pPr>
+      <w:r>
+        <w:t xml:space="preserve">Whan </w:t>
+      </w:r>
+    </w:p>
+    <w:p>
+      <w:r>
+        <w:tab/>
+      </w:r>
+    </w:p>
     <w:p/>
     <w:p/>
     <w:p/>
@@ -176,7 +183,7 @@
 </file>
 
 <file path=word/endnotes.xml><?xml version="1.0" encoding="utf-8"?>
-<w:endnotes xmlns:wpc="http://schemas.microsoft.com/office/word/2010/wordprocessingCanvas" xmlns:mo="http://schemas.microsoft.com/office/mac/office/2008/main" xmlns:mc="http://schemas.openxmlformats.org/markup-compatibility/2006" xmlns:mv="urn:schemas-microsoft-com:mac:vml" xmlns:o="urn:schemas-microsoft-com:office:office" xmlns:r="http://schemas.openxmlformats.org/officeDocument/2006/relationships" xmlns:m="http://schemas.openxmlformats.org/officeDocument/2006/math" xmlns:v="urn:schemas-microsoft-com:vml" xmlns:wp14="http://schemas.microsoft.com/office/word/2010/wordprocessingDrawing" xmlns:wp="http://schemas.openxmlformats.org/drawingml/2006/wordprocessingDrawing" xmlns:w10="urn:schemas-microsoft-com:office:word" xmlns:w="http://schemas.openxmlformats.org/wordprocessingml/2006/main" xmlns:w14="http://schemas.microsoft.com/office/word/2010/wordml" xmlns:w15="http://schemas.microsoft.com/office/word/2012/wordml" xmlns:wpg="http://schemas.microsoft.com/office/word/2010/wordprocessingGroup" xmlns:wpi="http://schemas.microsoft.com/office/word/2010/wordprocessingInk" xmlns:wne="http://schemas.microsoft.com/office/word/2006/wordml" xmlns:wps="http://schemas.microsoft.com/office/word/2010/wordprocessingShape" mc:Ignorable="w14 w15 wp14">
+<w:endnotes xmlns:wpc="http://schemas.microsoft.com/office/word/2010/wordprocessingCanvas" xmlns:cx="http://schemas.microsoft.com/office/drawing/2014/chartex" xmlns:cx1="http://schemas.microsoft.com/office/drawing/2015/9/8/chartex" xmlns:cx2="http://schemas.microsoft.com/office/drawing/2015/10/21/chartex" xmlns:cx3="http://schemas.microsoft.com/office/drawing/2016/5/9/chartex" xmlns:cx4="http://schemas.microsoft.com/office/drawing/2016/5/10/chartex" xmlns:cx5="http://schemas.microsoft.com/office/drawing/2016/5/11/chartex" xmlns:cx6="http://schemas.microsoft.com/office/drawing/2016/5/12/chartex" xmlns:cx7="http://schemas.microsoft.com/office/drawing/2016/5/13/chartex" xmlns:cx8="http://schemas.microsoft.com/office/drawing/2016/5/14/chartex" xmlns:mc="http://schemas.openxmlformats.org/markup-compatibility/2006" xmlns:aink="http://schemas.microsoft.com/office/drawing/2016/ink" xmlns:am3d="http://schemas.microsoft.com/office/drawing/2017/model3d" xmlns:o="urn:schemas-microsoft-com:office:office" xmlns:r="http://schemas.openxmlformats.org/officeDocument/2006/relationships" xmlns:m="http://schemas.openxmlformats.org/officeDocument/2006/math" xmlns:v="urn:schemas-microsoft-com:vml" xmlns:wp14="http://schemas.microsoft.com/office/word/2010/wordprocessingDrawing" xmlns:wp="http://schemas.openxmlformats.org/drawingml/2006/wordprocessingDrawing" xmlns:w10="urn:schemas-microsoft-com:office:word" xmlns:w="http://schemas.openxmlformats.org/wordprocessingml/2006/main" xmlns:w14="http://schemas.microsoft.com/office/word/2010/wordml" xmlns:w15="http://schemas.microsoft.com/office/word/2012/wordml" xmlns:w16cid="http://schemas.microsoft.com/office/word/2016/wordml/cid" xmlns:w16se="http://schemas.microsoft.com/office/word/2015/wordml/symex" xmlns:wpg="http://schemas.microsoft.com/office/word/2010/wordprocessingGroup" xmlns:wpi="http://schemas.microsoft.com/office/word/2010/wordprocessingInk" xmlns:wne="http://schemas.microsoft.com/office/word/2006/wordml" xmlns:wps="http://schemas.microsoft.com/office/word/2010/wordprocessingShape" mc:Ignorable="w14 w15 w16se w16cid wp14">
   <w:endnote w:type="separator" w:id="-1">
     <w:p>
       <w:r>
@@ -195,7 +202,7 @@
 </file>
 
 <file path=word/footnotes.xml><?xml version="1.0" encoding="utf-8"?>
-<w:footnotes xmlns:wpc="http://schemas.microsoft.com/office/word/2010/wordprocessingCanvas" xmlns:mo="http://schemas.microsoft.com/office/mac/office/2008/main" xmlns:mc="http://schemas.openxmlformats.org/markup-compatibility/2006" xmlns:mv="urn:schemas-microsoft-com:mac:vml" xmlns:o="urn:schemas-microsoft-com:office:office" xmlns:r="http://schemas.openxmlformats.org/officeDocument/2006/relationships" xmlns:m="http://schemas.openxmlformats.org/officeDocument/2006/math" xmlns:v="urn:schemas-microsoft-com:vml" xmlns:wp14="http://schemas.microsoft.com/office/word/2010/wordprocessingDrawing" xmlns:wp="http://schemas.openxmlformats.org/drawingml/2006/wordprocessingDrawing" xmlns:w10="urn:schemas-microsoft-com:office:word" xmlns:w="http://schemas.openxmlformats.org/wordprocessingml/2006/main" xmlns:w14="http://schemas.microsoft.com/office/word/2010/wordml" xmlns:w15="http://schemas.microsoft.com/office/word/2012/wordml" xmlns:wpg="http://schemas.microsoft.com/office/word/2010/wordprocessingGroup" xmlns:wpi="http://schemas.microsoft.com/office/word/2010/wordprocessingInk" xmlns:wne="http://schemas.microsoft.com/office/word/2006/wordml" xmlns:wps="http://schemas.microsoft.com/office/word/2010/wordprocessingShape" mc:Ignorable="w14 w15 wp14">
+<w:footnotes xmlns:wpc="http://schemas.microsoft.com/office/word/2010/wordprocessingCanvas" xmlns:cx="http://schemas.microsoft.com/office/drawing/2014/chartex" xmlns:cx1="http://schemas.microsoft.com/office/drawing/2015/9/8/chartex" xmlns:cx2="http://schemas.microsoft.com/office/drawing/2015/10/21/chartex" xmlns:cx3="http://schemas.microsoft.com/office/drawing/2016/5/9/chartex" xmlns:cx4="http://schemas.microsoft.com/office/drawing/2016/5/10/chartex" xmlns:cx5="http://schemas.microsoft.com/office/drawing/2016/5/11/chartex" xmlns:cx6="http://schemas.microsoft.com/office/drawing/2016/5/12/chartex" xmlns:cx7="http://schemas.microsoft.com/office/drawing/2016/5/13/chartex" xmlns:cx8="http://schemas.microsoft.com/office/drawing/2016/5/14/chartex" xmlns:mc="http://schemas.openxmlformats.org/markup-compatibility/2006" xmlns:aink="http://schemas.microsoft.com/office/drawing/2016/ink" xmlns:am3d="http://schemas.microsoft.com/office/drawing/2017/model3d" xmlns:o="urn:schemas-microsoft-com:office:office" xmlns:r="http://schemas.openxmlformats.org/officeDocument/2006/relationships" xmlns:m="http://schemas.openxmlformats.org/officeDocument/2006/math" xmlns:v="urn:schemas-microsoft-com:vml" xmlns:wp14="http://schemas.microsoft.com/office/word/2010/wordprocessingDrawing" xmlns:wp="http://schemas.openxmlformats.org/drawingml/2006/wordprocessingDrawing" xmlns:w10="urn:schemas-microsoft-com:office:word" xmlns:w="http://schemas.openxmlformats.org/wordprocessingml/2006/main" xmlns:w14="http://schemas.microsoft.com/office/word/2010/wordml" xmlns:w15="http://schemas.microsoft.com/office/word/2012/wordml" xmlns:w16cid="http://schemas.microsoft.com/office/word/2016/wordml/cid" xmlns:w16se="http://schemas.microsoft.com/office/word/2015/wordml/symex" xmlns:wpg="http://schemas.microsoft.com/office/word/2010/wordprocessingGroup" xmlns:wpi="http://schemas.microsoft.com/office/word/2010/wordprocessingInk" xmlns:wne="http://schemas.microsoft.com/office/word/2006/wordml" xmlns:wps="http://schemas.microsoft.com/office/word/2010/wordprocessingShape" mc:Ignorable="w14 w15 w16se w16cid wp14">
   <w:footnote w:type="separator" w:id="-1">
     <w:p>
       <w:r>
@@ -214,7 +221,7 @@
 </file>
 
 <file path=word/header1.xml><?xml version="1.0" encoding="utf-8"?>
-<w:hdr xmlns:wpc="http://schemas.microsoft.com/office/word/2010/wordprocessingCanvas" xmlns:mo="http://schemas.microsoft.com/office/mac/office/2008/main" xmlns:mc="http://schemas.openxmlformats.org/markup-compatibility/2006" xmlns:mv="urn:schemas-microsoft-com:mac:vml" xmlns:o="urn:schemas-microsoft-com:office:office" xmlns:r="http://schemas.openxmlformats.org/officeDocument/2006/relationships" xmlns:m="http://schemas.openxmlformats.org/officeDocument/2006/math" xmlns:v="urn:schemas-microsoft-com:vml" xmlns:wp14="http://schemas.microsoft.com/office/word/2010/wordprocessingDrawing" xmlns:wp="http://schemas.openxmlformats.org/drawingml/2006/wordprocessingDrawing" xmlns:w10="urn:schemas-microsoft-com:office:word" xmlns:w="http://schemas.openxmlformats.org/wordprocessingml/2006/main" xmlns:w14="http://schemas.microsoft.com/office/word/2010/wordml" xmlns:w15="http://schemas.microsoft.com/office/word/2012/wordml" xmlns:wpg="http://schemas.microsoft.com/office/word/2010/wordprocessingGroup" xmlns:wpi="http://schemas.microsoft.com/office/word/2010/wordprocessingInk" xmlns:wne="http://schemas.microsoft.com/office/word/2006/wordml" xmlns:wps="http://schemas.microsoft.com/office/word/2010/wordprocessingShape" mc:Ignorable="w14 w15 wp14">
+<w:hdr xmlns:wpc="http://schemas.microsoft.com/office/word/2010/wordprocessingCanvas" xmlns:cx="http://schemas.microsoft.com/office/drawing/2014/chartex" xmlns:cx1="http://schemas.microsoft.com/office/drawing/2015/9/8/chartex" xmlns:cx2="http://schemas.microsoft.com/office/drawing/2015/10/21/chartex" xmlns:cx3="http://schemas.microsoft.com/office/drawing/2016/5/9/chartex" xmlns:cx4="http://schemas.microsoft.com/office/drawing/2016/5/10/chartex" xmlns:cx5="http://schemas.microsoft.com/office/drawing/2016/5/11/chartex" xmlns:cx6="http://schemas.microsoft.com/office/drawing/2016/5/12/chartex" xmlns:cx7="http://schemas.microsoft.com/office/drawing/2016/5/13/chartex" xmlns:cx8="http://schemas.microsoft.com/office/drawing/2016/5/14/chartex" xmlns:mc="http://schemas.openxmlformats.org/markup-compatibility/2006" xmlns:aink="http://schemas.microsoft.com/office/drawing/2016/ink" xmlns:am3d="http://schemas.microsoft.com/office/drawing/2017/model3d" xmlns:o="urn:schemas-microsoft-com:office:office" xmlns:r="http://schemas.openxmlformats.org/officeDocument/2006/relationships" xmlns:m="http://schemas.openxmlformats.org/officeDocument/2006/math" xmlns:v="urn:schemas-microsoft-com:vml" xmlns:wp14="http://schemas.microsoft.com/office/word/2010/wordprocessingDrawing" xmlns:wp="http://schemas.openxmlformats.org/drawingml/2006/wordprocessingDrawing" xmlns:w10="urn:schemas-microsoft-com:office:word" xmlns:w="http://schemas.openxmlformats.org/wordprocessingml/2006/main" xmlns:w14="http://schemas.microsoft.com/office/word/2010/wordml" xmlns:w15="http://schemas.microsoft.com/office/word/2012/wordml" xmlns:w16cid="http://schemas.microsoft.com/office/word/2016/wordml/cid" xmlns:w16se="http://schemas.microsoft.com/office/word/2015/wordml/symex" xmlns:wpg="http://schemas.microsoft.com/office/word/2010/wordprocessingGroup" xmlns:wpi="http://schemas.microsoft.com/office/word/2010/wordprocessingInk" xmlns:wne="http://schemas.microsoft.com/office/word/2006/wordml" xmlns:wps="http://schemas.microsoft.com/office/word/2010/wordprocessingShape" mc:Ignorable="w14 w15 w16se w16cid wp14">
   <w:p>
     <w:pPr>
       <w:pStyle w:val="Header"/>
@@ -233,8 +240,8 @@
 </file>
 
 <file path=word/numbering.xml><?xml version="1.0" encoding="utf-8"?>
-<w:numbering xmlns:wpc="http://schemas.microsoft.com/office/word/2010/wordprocessingCanvas" xmlns:mo="http://schemas.microsoft.com/office/mac/office/2008/main" xmlns:mc="http://schemas.openxmlformats.org/markup-compatibility/2006" xmlns:mv="urn:schemas-microsoft-com:mac:vml" xmlns:o="urn:schemas-microsoft-com:office:office" xmlns:r="http://schemas.openxmlformats.org/officeDocument/2006/relationships" xmlns:m="http://schemas.openxmlformats.org/officeDocument/2006/math" xmlns:v="urn:schemas-microsoft-com:vml" xmlns:wp14="http://schemas.microsoft.com/office/word/2010/wordprocessingDrawing" xmlns:wp="http://schemas.openxmlformats.org/drawingml/2006/wordprocessingDrawing" xmlns:w10="urn:schemas-microsoft-com:office:word" xmlns:w="http://schemas.openxmlformats.org/wordprocessingml/2006/main" xmlns:w14="http://schemas.microsoft.com/office/word/2010/wordml" xmlns:w15="http://schemas.microsoft.com/office/word/2012/wordml" xmlns:wpg="http://schemas.microsoft.com/office/word/2010/wordprocessingGroup" xmlns:wpi="http://schemas.microsoft.com/office/word/2010/wordprocessingInk" xmlns:wne="http://schemas.microsoft.com/office/word/2006/wordml" xmlns:wps="http://schemas.microsoft.com/office/word/2010/wordprocessingShape" mc:Ignorable="w14 w15 wp14">
-  <w:abstractNum w:abstractNumId="0">
+<w:numbering xmlns:wpc="http://schemas.microsoft.com/office/word/2010/wordprocessingCanvas" xmlns:cx="http://schemas.microsoft.com/office/drawing/2014/chartex" xmlns:cx1="http://schemas.microsoft.com/office/drawing/2015/9/8/chartex" xmlns:cx2="http://schemas.microsoft.com/office/drawing/2015/10/21/chartex" xmlns:cx3="http://schemas.microsoft.com/office/drawing/2016/5/9/chartex" xmlns:cx4="http://schemas.microsoft.com/office/drawing/2016/5/10/chartex" xmlns:cx5="http://schemas.microsoft.com/office/drawing/2016/5/11/chartex" xmlns:cx6="http://schemas.microsoft.com/office/drawing/2016/5/12/chartex" xmlns:cx7="http://schemas.microsoft.com/office/drawing/2016/5/13/chartex" xmlns:cx8="http://schemas.microsoft.com/office/drawing/2016/5/14/chartex" xmlns:mc="http://schemas.openxmlformats.org/markup-compatibility/2006" xmlns:aink="http://schemas.microsoft.com/office/drawing/2016/ink" xmlns:am3d="http://schemas.microsoft.com/office/drawing/2017/model3d" xmlns:o="urn:schemas-microsoft-com:office:office" xmlns:r="http://schemas.openxmlformats.org/officeDocument/2006/relationships" xmlns:m="http://schemas.openxmlformats.org/officeDocument/2006/math" xmlns:v="urn:schemas-microsoft-com:vml" xmlns:wp14="http://schemas.microsoft.com/office/word/2010/wordprocessingDrawing" xmlns:wp="http://schemas.openxmlformats.org/drawingml/2006/wordprocessingDrawing" xmlns:w10="urn:schemas-microsoft-com:office:word" xmlns:w="http://schemas.openxmlformats.org/wordprocessingml/2006/main" xmlns:w14="http://schemas.microsoft.com/office/word/2010/wordml" xmlns:w15="http://schemas.microsoft.com/office/word/2012/wordml" xmlns:w16cid="http://schemas.microsoft.com/office/word/2016/wordml/cid" xmlns:w16se="http://schemas.microsoft.com/office/word/2015/wordml/symex" xmlns:wpg="http://schemas.microsoft.com/office/word/2010/wordprocessingGroup" xmlns:wpi="http://schemas.microsoft.com/office/word/2010/wordprocessingInk" xmlns:wne="http://schemas.microsoft.com/office/word/2006/wordml" xmlns:wps="http://schemas.microsoft.com/office/word/2010/wordprocessingShape" mc:Ignorable="w14 w15 w16se w16cid wp14">
+  <w:abstractNum w:abstractNumId="0" w15:restartNumberingAfterBreak="0">
     <w:nsid w:val="118833FC"/>
     <w:multiLevelType w:val="hybridMultilevel"/>
     <w:tmpl w:val="5944EDE8"/>
@@ -324,7 +331,7 @@
       </w:pPr>
     </w:lvl>
   </w:abstractNum>
-  <w:abstractNum w:abstractNumId="1">
+  <w:abstractNum w:abstractNumId="1" w15:restartNumberingAfterBreak="0">
     <w:nsid w:val="13A90118"/>
     <w:multiLevelType w:val="hybridMultilevel"/>
     <w:tmpl w:val="616CC91A"/>
@@ -413,7 +420,7 @@
       </w:pPr>
     </w:lvl>
   </w:abstractNum>
-  <w:abstractNum w:abstractNumId="2">
+  <w:abstractNum w:abstractNumId="2" w15:restartNumberingAfterBreak="0">
     <w:nsid w:val="1BEF5C14"/>
     <w:multiLevelType w:val="hybridMultilevel"/>
     <w:tmpl w:val="C36A5D18"/>
@@ -504,7 +511,7 @@
       </w:pPr>
     </w:lvl>
   </w:abstractNum>
-  <w:abstractNum w:abstractNumId="3">
+  <w:abstractNum w:abstractNumId="3" w15:restartNumberingAfterBreak="0">
     <w:nsid w:val="2643187B"/>
     <w:multiLevelType w:val="hybridMultilevel"/>
     <w:tmpl w:val="7DE8D40E"/>
@@ -593,7 +600,7 @@
       </w:pPr>
     </w:lvl>
   </w:abstractNum>
-  <w:abstractNum w:abstractNumId="4">
+  <w:abstractNum w:abstractNumId="4" w15:restartNumberingAfterBreak="0">
     <w:nsid w:val="27466745"/>
     <w:multiLevelType w:val="hybridMultilevel"/>
     <w:tmpl w:val="D63E8B38"/>
@@ -682,7 +689,7 @@
       </w:pPr>
     </w:lvl>
   </w:abstractNum>
-  <w:abstractNum w:abstractNumId="5">
+  <w:abstractNum w:abstractNumId="5" w15:restartNumberingAfterBreak="0">
     <w:nsid w:val="2DB41794"/>
     <w:multiLevelType w:val="hybridMultilevel"/>
     <w:tmpl w:val="963AAB06"/>
@@ -771,7 +778,7 @@
       </w:pPr>
     </w:lvl>
   </w:abstractNum>
-  <w:abstractNum w:abstractNumId="6">
+  <w:abstractNum w:abstractNumId="6" w15:restartNumberingAfterBreak="0">
     <w:nsid w:val="2E8A1FC1"/>
     <w:multiLevelType w:val="hybridMultilevel"/>
     <w:tmpl w:val="13B0C1BC"/>
@@ -860,7 +867,7 @@
       </w:pPr>
     </w:lvl>
   </w:abstractNum>
-  <w:abstractNum w:abstractNumId="7">
+  <w:abstractNum w:abstractNumId="7" w15:restartNumberingAfterBreak="0">
     <w:nsid w:val="37B302FA"/>
     <w:multiLevelType w:val="hybridMultilevel"/>
     <w:tmpl w:val="0FFC8578"/>
@@ -949,7 +956,7 @@
       </w:pPr>
     </w:lvl>
   </w:abstractNum>
-  <w:abstractNum w:abstractNumId="8">
+  <w:abstractNum w:abstractNumId="8" w15:restartNumberingAfterBreak="0">
     <w:nsid w:val="5C08562B"/>
     <w:multiLevelType w:val="hybridMultilevel"/>
     <w:tmpl w:val="1F7ADC0A"/>
@@ -1038,7 +1045,7 @@
       </w:pPr>
     </w:lvl>
   </w:abstractNum>
-  <w:abstractNum w:abstractNumId="9">
+  <w:abstractNum w:abstractNumId="9" w15:restartNumberingAfterBreak="0">
     <w:nsid w:val="630F7761"/>
     <w:multiLevelType w:val="hybridMultilevel"/>
     <w:tmpl w:val="6316E10E"/>
@@ -1127,7 +1134,7 @@
       </w:pPr>
     </w:lvl>
   </w:abstractNum>
-  <w:abstractNum w:abstractNumId="10">
+  <w:abstractNum w:abstractNumId="10" w15:restartNumberingAfterBreak="0">
     <w:nsid w:val="6348095C"/>
     <w:multiLevelType w:val="hybridMultilevel"/>
     <w:tmpl w:val="AD5E5FFC"/>
@@ -1216,7 +1223,7 @@
       </w:pPr>
     </w:lvl>
   </w:abstractNum>
-  <w:abstractNum w:abstractNumId="11">
+  <w:abstractNum w:abstractNumId="11" w15:restartNumberingAfterBreak="0">
     <w:nsid w:val="6DEC4659"/>
     <w:multiLevelType w:val="hybridMultilevel"/>
     <w:tmpl w:val="B3868B64"/>
@@ -1305,7 +1312,7 @@
       </w:pPr>
     </w:lvl>
   </w:abstractNum>
-  <w:abstractNum w:abstractNumId="12">
+  <w:abstractNum w:abstractNumId="12" w15:restartNumberingAfterBreak="0">
     <w:nsid w:val="7F23417D"/>
     <w:multiLevelType w:val="hybridMultilevel"/>
     <w:tmpl w:val="1304F4C2"/>
@@ -1434,7 +1441,7 @@
 </file>
 
 <file path=word/styles.xml><?xml version="1.0" encoding="utf-8"?>
-<w:styles xmlns:mc="http://schemas.openxmlformats.org/markup-compatibility/2006" xmlns:r="http://schemas.openxmlformats.org/officeDocument/2006/relationships" xmlns:w="http://schemas.openxmlformats.org/wordprocessingml/2006/main" xmlns:w14="http://schemas.microsoft.com/office/word/2010/wordml" xmlns:w15="http://schemas.microsoft.com/office/word/2012/wordml" mc:Ignorable="w14 w15">
+<w:styles xmlns:mc="http://schemas.openxmlformats.org/markup-compatibility/2006" xmlns:r="http://schemas.openxmlformats.org/officeDocument/2006/relationships" xmlns:w="http://schemas.openxmlformats.org/wordprocessingml/2006/main" xmlns:w14="http://schemas.microsoft.com/office/word/2010/wordml" xmlns:w15="http://schemas.microsoft.com/office/word/2012/wordml" xmlns:w16cid="http://schemas.microsoft.com/office/word/2016/wordml/cid" xmlns:w16se="http://schemas.microsoft.com/office/word/2015/wordml/symex" mc:Ignorable="w14 w15 w16se w16cid">
   <w:docDefaults>
     <w:rPrDefault>
       <w:rPr>
@@ -1446,7 +1453,7 @@
     </w:rPrDefault>
     <w:pPrDefault/>
   </w:docDefaults>
-  <w:latentStyles w:defLockedState="0" w:defUIPriority="99" w:defSemiHidden="0" w:defUnhideWhenUsed="0" w:defQFormat="0" w:count="382">
+  <w:latentStyles w:defLockedState="0" w:defUIPriority="99" w:defSemiHidden="0" w:defUnhideWhenUsed="0" w:defQFormat="0" w:count="375">
     <w:lsdException w:name="Normal" w:uiPriority="0" w:qFormat="1"/>
     <w:lsdException w:name="heading 1" w:uiPriority="9" w:qFormat="1"/>
     <w:lsdException w:name="heading 2" w:semiHidden="1" w:uiPriority="9" w:unhideWhenUsed="1" w:qFormat="1"/>
@@ -1603,15 +1610,6 @@
     <w:lsdException w:name="Balloon Text" w:semiHidden="1" w:unhideWhenUsed="1"/>
     <w:lsdException w:name="Table Grid" w:uiPriority="39"/>
     <w:lsdException w:name="Table Theme" w:semiHidden="1" w:unhideWhenUsed="1"/>
-    <w:lsdException w:name="Note Level 1" w:semiHidden="1" w:unhideWhenUsed="1"/>
-    <w:lsdException w:name="Note Level 2" w:semiHidden="1" w:unhideWhenUsed="1"/>
-    <w:lsdException w:name="Note Level 3" w:semiHidden="1" w:unhideWhenUsed="1"/>
-    <w:lsdException w:name="Note Level 4" w:semiHidden="1" w:unhideWhenUsed="1"/>
-    <w:lsdException w:name="Note Level 5" w:semiHidden="1" w:unhideWhenUsed="1"/>
-    <w:lsdException w:name="Note Level 6" w:semiHidden="1" w:unhideWhenUsed="1"/>
-    <w:lsdException w:name="Note Level 7" w:semiHidden="1" w:unhideWhenUsed="1"/>
-    <w:lsdException w:name="Note Level 8" w:semiHidden="1" w:unhideWhenUsed="1"/>
-    <w:lsdException w:name="Note Level 9" w:semiHidden="1" w:unhideWhenUsed="1"/>
     <w:lsdException w:name="Placeholder Text" w:semiHidden="1"/>
     <w:lsdException w:name="No Spacing" w:uiPriority="1" w:qFormat="1"/>
     <w:lsdException w:name="Light Shading" w:uiPriority="60"/>

</xml_diff>

<commit_message>
added the chapter 6
</commit_message>
<xml_diff>
--- a/chapter-6/test/4-arrrays-test.docx
+++ b/chapter-6/test/4-arrrays-test.docx
@@ -3,6 +3,11 @@
 <w:document xmlns:wpc="http://schemas.microsoft.com/office/word/2010/wordprocessingCanvas" xmlns:cx="http://schemas.microsoft.com/office/drawing/2014/chartex" xmlns:cx1="http://schemas.microsoft.com/office/drawing/2015/9/8/chartex" xmlns:cx2="http://schemas.microsoft.com/office/drawing/2015/10/21/chartex" xmlns:cx3="http://schemas.microsoft.com/office/drawing/2016/5/9/chartex" xmlns:cx4="http://schemas.microsoft.com/office/drawing/2016/5/10/chartex" xmlns:cx5="http://schemas.microsoft.com/office/drawing/2016/5/11/chartex" xmlns:cx6="http://schemas.microsoft.com/office/drawing/2016/5/12/chartex" xmlns:cx7="http://schemas.microsoft.com/office/drawing/2016/5/13/chartex" xmlns:cx8="http://schemas.microsoft.com/office/drawing/2016/5/14/chartex" xmlns:mc="http://schemas.openxmlformats.org/markup-compatibility/2006" xmlns:aink="http://schemas.microsoft.com/office/drawing/2016/ink" xmlns:am3d="http://schemas.microsoft.com/office/drawing/2017/model3d" xmlns:o="urn:schemas-microsoft-com:office:office" xmlns:r="http://schemas.openxmlformats.org/officeDocument/2006/relationships" xmlns:m="http://schemas.openxmlformats.org/officeDocument/2006/math" xmlns:v="urn:schemas-microsoft-com:vml" xmlns:wp14="http://schemas.microsoft.com/office/word/2010/wordprocessingDrawing" xmlns:wp="http://schemas.openxmlformats.org/drawingml/2006/wordprocessingDrawing" xmlns:w10="urn:schemas-microsoft-com:office:word" xmlns:w="http://schemas.openxmlformats.org/wordprocessingml/2006/main" xmlns:w14="http://schemas.microsoft.com/office/word/2010/wordml" xmlns:w15="http://schemas.microsoft.com/office/word/2012/wordml" xmlns:w16cid="http://schemas.microsoft.com/office/word/2016/wordml/cid" xmlns:w16se="http://schemas.microsoft.com/office/word/2015/wordml/symex" xmlns:wpg="http://schemas.microsoft.com/office/word/2010/wordprocessingGroup" xmlns:wpi="http://schemas.microsoft.com/office/word/2010/wordprocessingInk" xmlns:wne="http://schemas.microsoft.com/office/word/2006/wordml" xmlns:wps="http://schemas.microsoft.com/office/word/2010/wordprocessingShape" mc:Ignorable="w14 w15 w16se w16cid wp14">
   <w:body>
     <w:p/>
+    <w:p>
+      <w:pPr>
+        <w:pStyle w:val="ListParagraph"/>
+      </w:pPr>
+    </w:p>
     <w:p>
       <w:pPr>
         <w:pStyle w:val="ListParagraph"/>
@@ -12,7 +17,13 @@
         </w:numPr>
       </w:pPr>
       <w:r>
-        <w:t>Create an array named intArray of 5 elements.</w:t>
+        <w:t xml:space="preserve">In which </w:t>
+      </w:r>
+      <w:r>
+        <w:t>situation would</w:t>
+      </w:r>
+      <w:r>
+        <w:t xml:space="preserve"> it be best to choose a sequential search instead of a binary search?</w:t>
       </w:r>
     </w:p>
     <w:p>
@@ -24,7 +35,7 @@
         </w:numPr>
       </w:pPr>
       <w:r>
-        <w:t>Use a for loop to iterate the array and populate the array with index-1 value</w:t>
+        <w:t>When the data cannot be sorted.</w:t>
       </w:r>
     </w:p>
     <w:p>
@@ -36,53 +47,47 @@
         </w:numPr>
       </w:pPr>
       <w:r>
-        <w:t>Write a for loop that prints the value from 0</w:t>
-      </w:r>
-      <w:r>
-        <w:rPr>
-          <w:vertAlign w:val="superscript"/>
-        </w:rPr>
-        <w:t>th</w:t>
-      </w:r>
-      <w:r>
-        <w:t xml:space="preserve"> index to the last index.</w:t>
-      </w:r>
-    </w:p>
-    <w:p/>
-    <w:p/>
-    <w:p/>
-    <w:p/>
-    <w:p/>
-    <w:p/>
-    <w:p/>
-    <w:p/>
-    <w:p/>
-    <w:p/>
-    <w:p/>
-    <w:p/>
-    <w:p/>
-    <w:p/>
-    <w:p/>
-    <w:p/>
-    <w:p/>
-    <w:p/>
-    <w:p/>
-    <w:p/>
-    <w:p/>
-    <w:p/>
-    <w:p/>
-    <w:p/>
-    <w:p/>
-    <w:p>
-      <w:pPr>
-        <w:ind w:left="720"/>
-      </w:pPr>
-    </w:p>
-    <w:p>
-      <w:r>
-        <w:t>True/False:</w:t>
-      </w:r>
-    </w:p>
+        <w:t>When there is a lot of data</w:t>
+      </w:r>
+    </w:p>
+    <w:p>
+      <w:pPr>
+        <w:pStyle w:val="ListParagraph"/>
+        <w:numPr>
+          <w:ilvl w:val="1"/>
+          <w:numId w:val="6"/>
+        </w:numPr>
+      </w:pPr>
+      <w:r>
+        <w:t>When the data consists of numbers in a known range</w:t>
+      </w:r>
+    </w:p>
+    <w:p>
+      <w:pPr>
+        <w:pStyle w:val="ListParagraph"/>
+        <w:numPr>
+          <w:ilvl w:val="1"/>
+          <w:numId w:val="6"/>
+        </w:numPr>
+      </w:pPr>
+      <w:r>
+        <w:t>When the searching will happen often</w:t>
+      </w:r>
+    </w:p>
+    <w:p>
+      <w:pPr>
+        <w:pStyle w:val="ListParagraph"/>
+        <w:numPr>
+          <w:ilvl w:val="1"/>
+          <w:numId w:val="6"/>
+        </w:numPr>
+      </w:pPr>
+      <w:r>
+        <w:t>Never, since binary search is more efficient.</w:t>
+      </w:r>
+    </w:p>
+    <w:p/>
+    <w:p/>
     <w:p>
       <w:pPr>
         <w:pStyle w:val="ListParagraph"/>
@@ -92,8 +97,569 @@
         </w:numPr>
       </w:pPr>
       <w:r>
-        <w:t>An array in Java is an object.</w:t>
-      </w:r>
+        <w:t xml:space="preserve">Consider the method </w:t>
+      </w:r>
+      <w:proofErr w:type="gramStart"/>
+      <w:r>
+        <w:t>below ,</w:t>
+      </w:r>
+      <w:proofErr w:type="gramEnd"/>
+      <w:r>
+        <w:t xml:space="preserve"> which is intended to return true if there is </w:t>
+      </w:r>
+      <w:proofErr w:type="spellStart"/>
+      <w:r>
+        <w:t>atleast</w:t>
+      </w:r>
+      <w:proofErr w:type="spellEnd"/>
+      <w:r>
+        <w:t xml:space="preserve"> one duplicate in the array and false if there are no duplicates.</w:t>
+      </w:r>
+    </w:p>
+    <w:p>
+      <w:pPr>
+        <w:pStyle w:val="ListParagraph"/>
+      </w:pPr>
+    </w:p>
+    <w:p>
+      <w:pPr>
+        <w:pStyle w:val="ListParagraph"/>
+        <w:shd w:val="clear" w:color="auto" w:fill="FFFFFF"/>
+        <w:tabs>
+          <w:tab w:val="left" w:pos="916"/>
+          <w:tab w:val="left" w:pos="1832"/>
+          <w:tab w:val="left" w:pos="2748"/>
+          <w:tab w:val="left" w:pos="3664"/>
+          <w:tab w:val="left" w:pos="4580"/>
+          <w:tab w:val="left" w:pos="5496"/>
+          <w:tab w:val="left" w:pos="6412"/>
+          <w:tab w:val="left" w:pos="7328"/>
+          <w:tab w:val="left" w:pos="8244"/>
+          <w:tab w:val="left" w:pos="9160"/>
+          <w:tab w:val="left" w:pos="10076"/>
+          <w:tab w:val="left" w:pos="10992"/>
+          <w:tab w:val="left" w:pos="11908"/>
+          <w:tab w:val="left" w:pos="12824"/>
+          <w:tab w:val="left" w:pos="13740"/>
+          <w:tab w:val="left" w:pos="14656"/>
+        </w:tabs>
+        <w:rPr>
+          <w:rFonts w:ascii="Menlo" w:eastAsia="Times New Roman" w:hAnsi="Menlo" w:cs="Menlo"/>
+          <w:color w:val="000000"/>
+          <w:sz w:val="28"/>
+          <w:szCs w:val="28"/>
+        </w:rPr>
+      </w:pPr>
+      <w:proofErr w:type="spellStart"/>
+      <w:r>
+        <w:rPr>
+          <w:rFonts w:ascii="Menlo" w:eastAsia="Times New Roman" w:hAnsi="Menlo" w:cs="Menlo"/>
+          <w:b/>
+          <w:bCs/>
+          <w:color w:val="000080"/>
+          <w:sz w:val="28"/>
+          <w:szCs w:val="28"/>
+        </w:rPr>
+        <w:t>boolean</w:t>
+      </w:r>
+      <w:proofErr w:type="spellEnd"/>
+      <w:r>
+        <w:rPr>
+          <w:rFonts w:ascii="Menlo" w:eastAsia="Times New Roman" w:hAnsi="Menlo" w:cs="Menlo"/>
+          <w:b/>
+          <w:bCs/>
+          <w:color w:val="000080"/>
+          <w:sz w:val="28"/>
+          <w:szCs w:val="28"/>
+        </w:rPr>
+        <w:t xml:space="preserve"> </w:t>
+      </w:r>
+      <w:proofErr w:type="spellStart"/>
+      <w:proofErr w:type="gramStart"/>
+      <w:r>
+        <w:rPr>
+          <w:rFonts w:ascii="Menlo" w:eastAsia="Times New Roman" w:hAnsi="Menlo" w:cs="Menlo"/>
+          <w:color w:val="000000"/>
+          <w:sz w:val="28"/>
+          <w:szCs w:val="28"/>
+        </w:rPr>
+        <w:t>hasDuplicate</w:t>
+      </w:r>
+      <w:proofErr w:type="spellEnd"/>
+      <w:r>
+        <w:rPr>
+          <w:rFonts w:ascii="Menlo" w:eastAsia="Times New Roman" w:hAnsi="Menlo" w:cs="Menlo"/>
+          <w:color w:val="000000"/>
+          <w:sz w:val="28"/>
+          <w:szCs w:val="28"/>
+        </w:rPr>
+        <w:t>(</w:t>
+      </w:r>
+      <w:proofErr w:type="spellStart"/>
+      <w:proofErr w:type="gramEnd"/>
+      <w:r>
+        <w:rPr>
+          <w:rFonts w:ascii="Menlo" w:eastAsia="Times New Roman" w:hAnsi="Menlo" w:cs="Menlo"/>
+          <w:b/>
+          <w:bCs/>
+          <w:color w:val="000080"/>
+          <w:sz w:val="28"/>
+          <w:szCs w:val="28"/>
+        </w:rPr>
+        <w:t>int</w:t>
+      </w:r>
+      <w:proofErr w:type="spellEnd"/>
+      <w:r>
+        <w:rPr>
+          <w:rFonts w:ascii="Menlo" w:eastAsia="Times New Roman" w:hAnsi="Menlo" w:cs="Menlo"/>
+          <w:b/>
+          <w:bCs/>
+          <w:color w:val="000080"/>
+          <w:sz w:val="28"/>
+          <w:szCs w:val="28"/>
+        </w:rPr>
+        <w:t xml:space="preserve"> </w:t>
+      </w:r>
+      <w:r>
+        <w:rPr>
+          <w:rFonts w:ascii="Menlo" w:eastAsia="Times New Roman" w:hAnsi="Menlo" w:cs="Menlo"/>
+          <w:color w:val="000000"/>
+          <w:sz w:val="28"/>
+          <w:szCs w:val="28"/>
+        </w:rPr>
+        <w:t xml:space="preserve">[] </w:t>
+      </w:r>
+      <w:proofErr w:type="spellStart"/>
+      <w:r>
+        <w:rPr>
+          <w:rFonts w:ascii="Menlo" w:eastAsia="Times New Roman" w:hAnsi="Menlo" w:cs="Menlo"/>
+          <w:color w:val="000000"/>
+          <w:sz w:val="28"/>
+          <w:szCs w:val="28"/>
+        </w:rPr>
+        <w:t>nums</w:t>
+      </w:r>
+      <w:proofErr w:type="spellEnd"/>
+      <w:r>
+        <w:rPr>
+          <w:rFonts w:ascii="Menlo" w:eastAsia="Times New Roman" w:hAnsi="Menlo" w:cs="Menlo"/>
+          <w:color w:val="000000"/>
+          <w:sz w:val="28"/>
+          <w:szCs w:val="28"/>
+        </w:rPr>
+        <w:t>){</w:t>
+      </w:r>
+      <w:r>
+        <w:rPr>
+          <w:rFonts w:ascii="Menlo" w:eastAsia="Times New Roman" w:hAnsi="Menlo" w:cs="Menlo"/>
+          <w:color w:val="000000"/>
+          <w:sz w:val="28"/>
+          <w:szCs w:val="28"/>
+        </w:rPr>
+        <w:br/>
+      </w:r>
+      <w:r>
+        <w:rPr>
+          <w:rFonts w:ascii="Menlo" w:eastAsia="Times New Roman" w:hAnsi="Menlo" w:cs="Menlo"/>
+          <w:color w:val="000000"/>
+          <w:sz w:val="28"/>
+          <w:szCs w:val="28"/>
+        </w:rPr>
+        <w:br/>
+        <w:t xml:space="preserve">    </w:t>
+      </w:r>
+      <w:r>
+        <w:rPr>
+          <w:rFonts w:ascii="Menlo" w:eastAsia="Times New Roman" w:hAnsi="Menlo" w:cs="Menlo"/>
+          <w:b/>
+          <w:bCs/>
+          <w:color w:val="000080"/>
+          <w:sz w:val="28"/>
+          <w:szCs w:val="28"/>
+        </w:rPr>
+        <w:t>for</w:t>
+      </w:r>
+      <w:r>
+        <w:rPr>
+          <w:rFonts w:ascii="Menlo" w:eastAsia="Times New Roman" w:hAnsi="Menlo" w:cs="Menlo"/>
+          <w:color w:val="000000"/>
+          <w:sz w:val="28"/>
+          <w:szCs w:val="28"/>
+        </w:rPr>
+        <w:t>(</w:t>
+      </w:r>
+      <w:proofErr w:type="spellStart"/>
+      <w:r>
+        <w:rPr>
+          <w:rFonts w:ascii="Menlo" w:eastAsia="Times New Roman" w:hAnsi="Menlo" w:cs="Menlo"/>
+          <w:b/>
+          <w:bCs/>
+          <w:color w:val="000080"/>
+          <w:sz w:val="28"/>
+          <w:szCs w:val="28"/>
+        </w:rPr>
+        <w:t>int</w:t>
+      </w:r>
+      <w:proofErr w:type="spellEnd"/>
+      <w:r>
+        <w:rPr>
+          <w:rFonts w:ascii="Menlo" w:eastAsia="Times New Roman" w:hAnsi="Menlo" w:cs="Menlo"/>
+          <w:b/>
+          <w:bCs/>
+          <w:color w:val="000080"/>
+          <w:sz w:val="28"/>
+          <w:szCs w:val="28"/>
+        </w:rPr>
+        <w:t xml:space="preserve"> </w:t>
+      </w:r>
+      <w:r>
+        <w:rPr>
+          <w:rFonts w:ascii="Menlo" w:eastAsia="Times New Roman" w:hAnsi="Menlo" w:cs="Menlo"/>
+          <w:color w:val="000000"/>
+          <w:sz w:val="28"/>
+          <w:szCs w:val="28"/>
+        </w:rPr>
+        <w:t>k=</w:t>
+      </w:r>
+      <w:r>
+        <w:rPr>
+          <w:rFonts w:ascii="Menlo" w:eastAsia="Times New Roman" w:hAnsi="Menlo" w:cs="Menlo"/>
+          <w:color w:val="0000FF"/>
+          <w:sz w:val="28"/>
+          <w:szCs w:val="28"/>
+        </w:rPr>
+        <w:t>0</w:t>
+      </w:r>
+      <w:r>
+        <w:rPr>
+          <w:rFonts w:ascii="Menlo" w:eastAsia="Times New Roman" w:hAnsi="Menlo" w:cs="Menlo"/>
+          <w:color w:val="000000"/>
+          <w:sz w:val="28"/>
+          <w:szCs w:val="28"/>
+        </w:rPr>
+        <w:t>; k &lt;nums.</w:t>
+      </w:r>
+      <w:r>
+        <w:rPr>
+          <w:rFonts w:ascii="Menlo" w:eastAsia="Times New Roman" w:hAnsi="Menlo" w:cs="Menlo"/>
+          <w:b/>
+          <w:bCs/>
+          <w:color w:val="660E7A"/>
+          <w:sz w:val="28"/>
+          <w:szCs w:val="28"/>
+        </w:rPr>
+        <w:t>length</w:t>
+      </w:r>
+      <w:r>
+        <w:rPr>
+          <w:rFonts w:ascii="Menlo" w:eastAsia="Times New Roman" w:hAnsi="Menlo" w:cs="Menlo"/>
+          <w:color w:val="000000"/>
+          <w:sz w:val="28"/>
+          <w:szCs w:val="28"/>
+        </w:rPr>
+        <w:t>-</w:t>
+      </w:r>
+      <w:r>
+        <w:rPr>
+          <w:rFonts w:ascii="Menlo" w:eastAsia="Times New Roman" w:hAnsi="Menlo" w:cs="Menlo"/>
+          <w:color w:val="0000FF"/>
+          <w:sz w:val="28"/>
+          <w:szCs w:val="28"/>
+        </w:rPr>
+        <w:t>1</w:t>
+      </w:r>
+      <w:r>
+        <w:rPr>
+          <w:rFonts w:ascii="Menlo" w:eastAsia="Times New Roman" w:hAnsi="Menlo" w:cs="Menlo"/>
+          <w:color w:val="000000"/>
+          <w:sz w:val="28"/>
+          <w:szCs w:val="28"/>
+        </w:rPr>
+        <w:t>;k++){</w:t>
+      </w:r>
+      <w:r>
+        <w:rPr>
+          <w:rFonts w:ascii="Menlo" w:eastAsia="Times New Roman" w:hAnsi="Menlo" w:cs="Menlo"/>
+          <w:color w:val="000000"/>
+          <w:sz w:val="28"/>
+          <w:szCs w:val="28"/>
+        </w:rPr>
+        <w:br/>
+        <w:t xml:space="preserve">        </w:t>
+      </w:r>
+      <w:r>
+        <w:rPr>
+          <w:rFonts w:ascii="Menlo" w:eastAsia="Times New Roman" w:hAnsi="Menlo" w:cs="Menlo"/>
+          <w:b/>
+          <w:bCs/>
+          <w:color w:val="000080"/>
+          <w:sz w:val="28"/>
+          <w:szCs w:val="28"/>
+        </w:rPr>
+        <w:t>if</w:t>
+      </w:r>
+      <w:r>
+        <w:rPr>
+          <w:rFonts w:ascii="Menlo" w:eastAsia="Times New Roman" w:hAnsi="Menlo" w:cs="Menlo"/>
+          <w:color w:val="000000"/>
+          <w:sz w:val="28"/>
+          <w:szCs w:val="28"/>
+        </w:rPr>
+        <w:t>(</w:t>
+      </w:r>
+      <w:proofErr w:type="spellStart"/>
+      <w:r>
+        <w:rPr>
+          <w:rFonts w:ascii="Menlo" w:eastAsia="Times New Roman" w:hAnsi="Menlo" w:cs="Menlo"/>
+          <w:color w:val="000000"/>
+          <w:sz w:val="28"/>
+          <w:szCs w:val="28"/>
+        </w:rPr>
+        <w:t>nums</w:t>
+      </w:r>
+      <w:proofErr w:type="spellEnd"/>
+      <w:r>
+        <w:rPr>
+          <w:rFonts w:ascii="Menlo" w:eastAsia="Times New Roman" w:hAnsi="Menlo" w:cs="Menlo"/>
+          <w:color w:val="000000"/>
+          <w:sz w:val="28"/>
+          <w:szCs w:val="28"/>
+        </w:rPr>
+        <w:t xml:space="preserve">[k] == </w:t>
+      </w:r>
+      <w:proofErr w:type="spellStart"/>
+      <w:r>
+        <w:rPr>
+          <w:rFonts w:ascii="Menlo" w:eastAsia="Times New Roman" w:hAnsi="Menlo" w:cs="Menlo"/>
+          <w:color w:val="000000"/>
+          <w:sz w:val="28"/>
+          <w:szCs w:val="28"/>
+        </w:rPr>
+        <w:t>nums</w:t>
+      </w:r>
+      <w:proofErr w:type="spellEnd"/>
+      <w:r>
+        <w:rPr>
+          <w:rFonts w:ascii="Menlo" w:eastAsia="Times New Roman" w:hAnsi="Menlo" w:cs="Menlo"/>
+          <w:color w:val="000000"/>
+          <w:sz w:val="28"/>
+          <w:szCs w:val="28"/>
+        </w:rPr>
+        <w:t>[k+</w:t>
+      </w:r>
+      <w:r>
+        <w:rPr>
+          <w:rFonts w:ascii="Menlo" w:eastAsia="Times New Roman" w:hAnsi="Menlo" w:cs="Menlo"/>
+          <w:color w:val="0000FF"/>
+          <w:sz w:val="28"/>
+          <w:szCs w:val="28"/>
+        </w:rPr>
+        <w:t>1</w:t>
+      </w:r>
+      <w:r>
+        <w:rPr>
+          <w:rFonts w:ascii="Menlo" w:eastAsia="Times New Roman" w:hAnsi="Menlo" w:cs="Menlo"/>
+          <w:color w:val="000000"/>
+          <w:sz w:val="28"/>
+          <w:szCs w:val="28"/>
+        </w:rPr>
+        <w:t>]))</w:t>
+      </w:r>
+      <w:r>
+        <w:rPr>
+          <w:rFonts w:ascii="Menlo" w:eastAsia="Times New Roman" w:hAnsi="Menlo" w:cs="Menlo"/>
+          <w:color w:val="000000"/>
+          <w:sz w:val="28"/>
+          <w:szCs w:val="28"/>
+        </w:rPr>
+        <w:br/>
+        <w:t xml:space="preserve">        </w:t>
+      </w:r>
+      <w:r>
+        <w:rPr>
+          <w:rFonts w:ascii="Menlo" w:eastAsia="Times New Roman" w:hAnsi="Menlo" w:cs="Menlo"/>
+          <w:b/>
+          <w:bCs/>
+          <w:color w:val="000080"/>
+          <w:sz w:val="28"/>
+          <w:szCs w:val="28"/>
+        </w:rPr>
+        <w:t>return true</w:t>
+      </w:r>
+      <w:r>
+        <w:rPr>
+          <w:rFonts w:ascii="Menlo" w:eastAsia="Times New Roman" w:hAnsi="Menlo" w:cs="Menlo"/>
+          <w:color w:val="000000"/>
+          <w:sz w:val="28"/>
+          <w:szCs w:val="28"/>
+        </w:rPr>
+        <w:t>;</w:t>
+      </w:r>
+      <w:r>
+        <w:rPr>
+          <w:rFonts w:ascii="Menlo" w:eastAsia="Times New Roman" w:hAnsi="Menlo" w:cs="Menlo"/>
+          <w:color w:val="000000"/>
+          <w:sz w:val="28"/>
+          <w:szCs w:val="28"/>
+        </w:rPr>
+        <w:br/>
+        <w:t xml:space="preserve">    }</w:t>
+      </w:r>
+      <w:r>
+        <w:rPr>
+          <w:rFonts w:ascii="Menlo" w:eastAsia="Times New Roman" w:hAnsi="Menlo" w:cs="Menlo"/>
+          <w:color w:val="000000"/>
+          <w:sz w:val="28"/>
+          <w:szCs w:val="28"/>
+        </w:rPr>
+        <w:br/>
+      </w:r>
+      <w:r>
+        <w:rPr>
+          <w:rFonts w:ascii="Menlo" w:eastAsia="Times New Roman" w:hAnsi="Menlo" w:cs="Menlo"/>
+          <w:color w:val="000000"/>
+          <w:sz w:val="28"/>
+          <w:szCs w:val="28"/>
+        </w:rPr>
+        <w:br/>
+        <w:t xml:space="preserve">    </w:t>
+      </w:r>
+      <w:r>
+        <w:rPr>
+          <w:rFonts w:ascii="Menlo" w:eastAsia="Times New Roman" w:hAnsi="Menlo" w:cs="Menlo"/>
+          <w:b/>
+          <w:bCs/>
+          <w:color w:val="000080"/>
+          <w:sz w:val="28"/>
+          <w:szCs w:val="28"/>
+        </w:rPr>
+        <w:t>return false</w:t>
+      </w:r>
+      <w:r>
+        <w:rPr>
+          <w:rFonts w:ascii="Menlo" w:eastAsia="Times New Roman" w:hAnsi="Menlo" w:cs="Menlo"/>
+          <w:color w:val="000000"/>
+          <w:sz w:val="28"/>
+          <w:szCs w:val="28"/>
+        </w:rPr>
+        <w:t>;</w:t>
+      </w:r>
+      <w:r>
+        <w:rPr>
+          <w:rFonts w:ascii="Menlo" w:eastAsia="Times New Roman" w:hAnsi="Menlo" w:cs="Menlo"/>
+          <w:color w:val="000000"/>
+          <w:sz w:val="28"/>
+          <w:szCs w:val="28"/>
+        </w:rPr>
+        <w:br/>
+      </w:r>
+      <w:r>
+        <w:rPr>
+          <w:rFonts w:ascii="Menlo" w:eastAsia="Times New Roman" w:hAnsi="Menlo" w:cs="Menlo"/>
+          <w:color w:val="000000"/>
+          <w:sz w:val="28"/>
+          <w:szCs w:val="28"/>
+        </w:rPr>
+        <w:br/>
+        <w:t>}</w:t>
+      </w:r>
+    </w:p>
+    <w:p>
+      <w:pPr>
+        <w:pStyle w:val="ListParagraph"/>
+      </w:pPr>
+    </w:p>
+    <w:p>
+      <w:pPr>
+        <w:pStyle w:val="ListParagraph"/>
+      </w:pPr>
+      <w:r>
+        <w:t xml:space="preserve">Under which condition will the method not necessarily produce the desired </w:t>
+      </w:r>
+      <w:proofErr w:type="gramStart"/>
+      <w:r>
+        <w:t>result ?</w:t>
+      </w:r>
+      <w:proofErr w:type="gramEnd"/>
+    </w:p>
+    <w:p>
+      <w:pPr>
+        <w:pStyle w:val="ListParagraph"/>
+        <w:numPr>
+          <w:ilvl w:val="0"/>
+          <w:numId w:val="15"/>
+        </w:numPr>
+      </w:pPr>
+      <w:r>
+        <w:t>When the arra</w:t>
+      </w:r>
+      <w:r>
+        <w:t>y is sorted in increasing order</w:t>
+      </w:r>
+      <w:r>
+        <w:t>.</w:t>
+      </w:r>
+    </w:p>
+    <w:p>
+      <w:pPr>
+        <w:pStyle w:val="ListParagraph"/>
+        <w:numPr>
+          <w:ilvl w:val="0"/>
+          <w:numId w:val="15"/>
+        </w:numPr>
+      </w:pPr>
+      <w:r>
+        <w:t>When the array is sorted in decreasing order</w:t>
+      </w:r>
+    </w:p>
+    <w:p>
+      <w:pPr>
+        <w:pStyle w:val="ListParagraph"/>
+        <w:numPr>
+          <w:ilvl w:val="0"/>
+          <w:numId w:val="15"/>
+        </w:numPr>
+      </w:pPr>
+      <w:r>
+        <w:t>When the values in the array are all positive</w:t>
+      </w:r>
+    </w:p>
+    <w:p>
+      <w:pPr>
+        <w:pStyle w:val="ListParagraph"/>
+        <w:numPr>
+          <w:ilvl w:val="0"/>
+          <w:numId w:val="15"/>
+        </w:numPr>
+      </w:pPr>
+      <w:r>
+        <w:t>When the values in the array are all the same.</w:t>
+      </w:r>
+    </w:p>
+    <w:p>
+      <w:pPr>
+        <w:pStyle w:val="ListParagraph"/>
+        <w:numPr>
+          <w:ilvl w:val="0"/>
+          <w:numId w:val="15"/>
+        </w:numPr>
+      </w:pPr>
+      <w:r>
+        <w:t xml:space="preserve">When the array has </w:t>
+      </w:r>
+      <w:proofErr w:type="spellStart"/>
+      <w:r>
+        <w:t>atmost</w:t>
+      </w:r>
+      <w:proofErr w:type="spellEnd"/>
+      <w:r>
+        <w:t xml:space="preserve"> 2 elements/</w:t>
+      </w:r>
+    </w:p>
+    <w:p>
+      <w:pPr>
+        <w:pStyle w:val="ListParagraph"/>
+      </w:pPr>
     </w:p>
     <w:p>
       <w:pPr>
@@ -103,9 +669,1019 @@
           <w:numId w:val="6"/>
         </w:numPr>
       </w:pPr>
-      <w:r>
-        <w:t>When an array is passed as a parameter and changed inside the method, the changes will be gone when the method returns.</w:t>
-      </w:r>
+    </w:p>
+    <w:p>
+      <w:pPr>
+        <w:shd w:val="clear" w:color="auto" w:fill="FFFFFF"/>
+        <w:tabs>
+          <w:tab w:val="left" w:pos="916"/>
+          <w:tab w:val="left" w:pos="1832"/>
+          <w:tab w:val="left" w:pos="2748"/>
+          <w:tab w:val="left" w:pos="3664"/>
+          <w:tab w:val="left" w:pos="4580"/>
+          <w:tab w:val="left" w:pos="5496"/>
+          <w:tab w:val="left" w:pos="6412"/>
+          <w:tab w:val="left" w:pos="7328"/>
+          <w:tab w:val="left" w:pos="8244"/>
+          <w:tab w:val="left" w:pos="9160"/>
+          <w:tab w:val="left" w:pos="10076"/>
+          <w:tab w:val="left" w:pos="10992"/>
+          <w:tab w:val="left" w:pos="11908"/>
+          <w:tab w:val="left" w:pos="12824"/>
+          <w:tab w:val="left" w:pos="13740"/>
+          <w:tab w:val="left" w:pos="14656"/>
+        </w:tabs>
+        <w:ind w:left="360"/>
+        <w:rPr>
+          <w:rFonts w:ascii="Menlo" w:eastAsia="Times New Roman" w:hAnsi="Menlo" w:cs="Menlo"/>
+          <w:color w:val="000000"/>
+        </w:rPr>
+      </w:pPr>
+      <w:r>
+        <w:rPr>
+          <w:rFonts w:ascii="Menlo" w:eastAsia="Times New Roman" w:hAnsi="Menlo" w:cs="Menlo"/>
+          <w:b/>
+          <w:bCs/>
+          <w:color w:val="000080"/>
+        </w:rPr>
+        <w:t xml:space="preserve">public void </w:t>
+      </w:r>
+      <w:proofErr w:type="spellStart"/>
+      <w:r>
+        <w:rPr>
+          <w:rFonts w:ascii="Menlo" w:eastAsia="Times New Roman" w:hAnsi="Menlo" w:cs="Menlo"/>
+          <w:color w:val="000000"/>
+        </w:rPr>
+        <w:t>modParams</w:t>
+      </w:r>
+      <w:proofErr w:type="spellEnd"/>
+      <w:r>
+        <w:rPr>
+          <w:rFonts w:ascii="Menlo" w:eastAsia="Times New Roman" w:hAnsi="Menlo" w:cs="Menlo"/>
+          <w:color w:val="000000"/>
+        </w:rPr>
+        <w:t>(</w:t>
+      </w:r>
+      <w:proofErr w:type="spellStart"/>
+      <w:r>
+        <w:rPr>
+          <w:rFonts w:ascii="Menlo" w:eastAsia="Times New Roman" w:hAnsi="Menlo" w:cs="Menlo"/>
+          <w:b/>
+          <w:bCs/>
+          <w:color w:val="000080"/>
+        </w:rPr>
+        <w:t>int</w:t>
+      </w:r>
+      <w:proofErr w:type="spellEnd"/>
+      <w:r>
+        <w:rPr>
+          <w:rFonts w:ascii="Menlo" w:eastAsia="Times New Roman" w:hAnsi="Menlo" w:cs="Menlo"/>
+          <w:color w:val="000000"/>
+        </w:rPr>
+        <w:t xml:space="preserve">[] x, </w:t>
+      </w:r>
+      <w:proofErr w:type="spellStart"/>
+      <w:r>
+        <w:rPr>
+          <w:rFonts w:ascii="Menlo" w:eastAsia="Times New Roman" w:hAnsi="Menlo" w:cs="Menlo"/>
+          <w:b/>
+          <w:bCs/>
+          <w:color w:val="000080"/>
+        </w:rPr>
+        <w:t>int</w:t>
+      </w:r>
+      <w:proofErr w:type="spellEnd"/>
+      <w:r>
+        <w:rPr>
+          <w:rFonts w:ascii="Menlo" w:eastAsia="Times New Roman" w:hAnsi="Menlo" w:cs="Menlo"/>
+          <w:b/>
+          <w:bCs/>
+          <w:color w:val="000080"/>
+        </w:rPr>
+        <w:t xml:space="preserve"> </w:t>
+      </w:r>
+      <w:r>
+        <w:rPr>
+          <w:rFonts w:ascii="Menlo" w:eastAsia="Times New Roman" w:hAnsi="Menlo" w:cs="Menlo"/>
+          <w:color w:val="000000"/>
+        </w:rPr>
+        <w:t>[] y, String[] s){</w:t>
+      </w:r>
+      <w:r>
+        <w:rPr>
+          <w:rFonts w:ascii="Menlo" w:eastAsia="Times New Roman" w:hAnsi="Menlo" w:cs="Menlo"/>
+          <w:color w:val="000000"/>
+        </w:rPr>
+        <w:br/>
+      </w:r>
+      <w:r>
+        <w:rPr>
+          <w:rFonts w:ascii="Menlo" w:eastAsia="Times New Roman" w:hAnsi="Menlo" w:cs="Menlo"/>
+          <w:color w:val="000000"/>
+        </w:rPr>
+        <w:br/>
+        <w:t xml:space="preserve">    x[</w:t>
+      </w:r>
+      <w:r>
+        <w:rPr>
+          <w:rFonts w:ascii="Menlo" w:eastAsia="Times New Roman" w:hAnsi="Menlo" w:cs="Menlo"/>
+          <w:color w:val="0000FF"/>
+        </w:rPr>
+        <w:t>1</w:t>
+      </w:r>
+      <w:r>
+        <w:rPr>
+          <w:rFonts w:ascii="Menlo" w:eastAsia="Times New Roman" w:hAnsi="Menlo" w:cs="Menlo"/>
+          <w:color w:val="000000"/>
+        </w:rPr>
+        <w:t>]=</w:t>
+      </w:r>
+      <w:r>
+        <w:rPr>
+          <w:rFonts w:ascii="Menlo" w:eastAsia="Times New Roman" w:hAnsi="Menlo" w:cs="Menlo"/>
+          <w:color w:val="0000FF"/>
+        </w:rPr>
+        <w:t>5</w:t>
+      </w:r>
+      <w:r>
+        <w:rPr>
+          <w:rFonts w:ascii="Menlo" w:eastAsia="Times New Roman" w:hAnsi="Menlo" w:cs="Menlo"/>
+          <w:color w:val="000000"/>
+        </w:rPr>
+        <w:t>;</w:t>
+      </w:r>
+      <w:r>
+        <w:rPr>
+          <w:rFonts w:ascii="Menlo" w:eastAsia="Times New Roman" w:hAnsi="Menlo" w:cs="Menlo"/>
+          <w:color w:val="000000"/>
+        </w:rPr>
+        <w:br/>
+        <w:t xml:space="preserve">    y=x;</w:t>
+      </w:r>
+      <w:r>
+        <w:rPr>
+          <w:rFonts w:ascii="Menlo" w:eastAsia="Times New Roman" w:hAnsi="Menlo" w:cs="Menlo"/>
+          <w:color w:val="000000"/>
+        </w:rPr>
+        <w:br/>
+        <w:t xml:space="preserve">    s[</w:t>
+      </w:r>
+      <w:r>
+        <w:rPr>
+          <w:rFonts w:ascii="Menlo" w:eastAsia="Times New Roman" w:hAnsi="Menlo" w:cs="Menlo"/>
+          <w:color w:val="0000FF"/>
+        </w:rPr>
+        <w:t>1</w:t>
+      </w:r>
+      <w:r>
+        <w:rPr>
+          <w:rFonts w:ascii="Menlo" w:eastAsia="Times New Roman" w:hAnsi="Menlo" w:cs="Menlo"/>
+          <w:color w:val="000000"/>
+        </w:rPr>
+        <w:t>]=</w:t>
+      </w:r>
+      <w:r>
+        <w:rPr>
+          <w:rFonts w:ascii="Menlo" w:eastAsia="Times New Roman" w:hAnsi="Menlo" w:cs="Menlo"/>
+          <w:b/>
+          <w:bCs/>
+          <w:color w:val="000080"/>
+        </w:rPr>
+        <w:t xml:space="preserve">new </w:t>
+      </w:r>
+      <w:r>
+        <w:rPr>
+          <w:rFonts w:ascii="Menlo" w:eastAsia="Times New Roman" w:hAnsi="Menlo" w:cs="Menlo"/>
+          <w:color w:val="000000"/>
+        </w:rPr>
+        <w:t>String(</w:t>
+      </w:r>
+      <w:r>
+        <w:rPr>
+          <w:rFonts w:ascii="Menlo" w:eastAsia="Times New Roman" w:hAnsi="Menlo" w:cs="Menlo"/>
+          <w:b/>
+          <w:bCs/>
+          <w:color w:val="008000"/>
+        </w:rPr>
+        <w:t>"five"</w:t>
+      </w:r>
+      <w:r>
+        <w:rPr>
+          <w:rFonts w:ascii="Menlo" w:eastAsia="Times New Roman" w:hAnsi="Menlo" w:cs="Menlo"/>
+          <w:color w:val="000000"/>
+        </w:rPr>
+        <w:t>);</w:t>
+      </w:r>
+      <w:r>
+        <w:rPr>
+          <w:rFonts w:ascii="Menlo" w:eastAsia="Times New Roman" w:hAnsi="Menlo" w:cs="Menlo"/>
+          <w:color w:val="000000"/>
+        </w:rPr>
+        <w:br/>
+        <w:t xml:space="preserve">    s = </w:t>
+      </w:r>
+      <w:r>
+        <w:rPr>
+          <w:rFonts w:ascii="Menlo" w:eastAsia="Times New Roman" w:hAnsi="Menlo" w:cs="Menlo"/>
+          <w:b/>
+          <w:bCs/>
+          <w:color w:val="000080"/>
+        </w:rPr>
+        <w:t xml:space="preserve">new </w:t>
+      </w:r>
+      <w:r>
+        <w:rPr>
+          <w:rFonts w:ascii="Menlo" w:eastAsia="Times New Roman" w:hAnsi="Menlo" w:cs="Menlo"/>
+          <w:color w:val="000000"/>
+        </w:rPr>
+        <w:t>String[</w:t>
+      </w:r>
+      <w:r>
+        <w:rPr>
+          <w:rFonts w:ascii="Menlo" w:eastAsia="Times New Roman" w:hAnsi="Menlo" w:cs="Menlo"/>
+          <w:color w:val="0000FF"/>
+        </w:rPr>
+        <w:t>3</w:t>
+      </w:r>
+      <w:r>
+        <w:rPr>
+          <w:rFonts w:ascii="Menlo" w:eastAsia="Times New Roman" w:hAnsi="Menlo" w:cs="Menlo"/>
+          <w:color w:val="000000"/>
+        </w:rPr>
+        <w:t>];</w:t>
+      </w:r>
+      <w:r>
+        <w:rPr>
+          <w:rFonts w:ascii="Menlo" w:eastAsia="Times New Roman" w:hAnsi="Menlo" w:cs="Menlo"/>
+          <w:color w:val="000000"/>
+        </w:rPr>
+        <w:br/>
+        <w:t xml:space="preserve">    s[</w:t>
+      </w:r>
+      <w:r>
+        <w:rPr>
+          <w:rFonts w:ascii="Menlo" w:eastAsia="Times New Roman" w:hAnsi="Menlo" w:cs="Menlo"/>
+          <w:color w:val="0000FF"/>
+        </w:rPr>
+        <w:t>1</w:t>
+      </w:r>
+      <w:r>
+        <w:rPr>
+          <w:rFonts w:ascii="Menlo" w:eastAsia="Times New Roman" w:hAnsi="Menlo" w:cs="Menlo"/>
+          <w:color w:val="000000"/>
+        </w:rPr>
+        <w:t xml:space="preserve">]= </w:t>
+      </w:r>
+      <w:r>
+        <w:rPr>
+          <w:rFonts w:ascii="Menlo" w:eastAsia="Times New Roman" w:hAnsi="Menlo" w:cs="Menlo"/>
+          <w:b/>
+          <w:bCs/>
+          <w:color w:val="000080"/>
+        </w:rPr>
+        <w:t xml:space="preserve">new </w:t>
+      </w:r>
+      <w:r>
+        <w:rPr>
+          <w:rFonts w:ascii="Menlo" w:eastAsia="Times New Roman" w:hAnsi="Menlo" w:cs="Menlo"/>
+          <w:color w:val="000000"/>
+        </w:rPr>
+        <w:t>String(</w:t>
+      </w:r>
+      <w:r>
+        <w:rPr>
+          <w:rFonts w:ascii="Menlo" w:eastAsia="Times New Roman" w:hAnsi="Menlo" w:cs="Menlo"/>
+          <w:b/>
+          <w:bCs/>
+          <w:color w:val="008000"/>
+        </w:rPr>
+        <w:t>"six"</w:t>
+      </w:r>
+      <w:r>
+        <w:rPr>
+          <w:rFonts w:ascii="Menlo" w:eastAsia="Times New Roman" w:hAnsi="Menlo" w:cs="Menlo"/>
+          <w:color w:val="000000"/>
+        </w:rPr>
+        <w:t>);</w:t>
+      </w:r>
+      <w:r>
+        <w:rPr>
+          <w:rFonts w:ascii="Menlo" w:eastAsia="Times New Roman" w:hAnsi="Menlo" w:cs="Menlo"/>
+          <w:color w:val="000000"/>
+        </w:rPr>
+        <w:br/>
+        <w:t>}</w:t>
+      </w:r>
+      <w:r>
+        <w:rPr>
+          <w:rFonts w:ascii="Menlo" w:eastAsia="Times New Roman" w:hAnsi="Menlo" w:cs="Menlo"/>
+          <w:color w:val="000000"/>
+        </w:rPr>
+        <w:br/>
+      </w:r>
+      <w:r>
+        <w:rPr>
+          <w:rFonts w:ascii="Menlo" w:eastAsia="Times New Roman" w:hAnsi="Menlo" w:cs="Menlo"/>
+          <w:color w:val="000000"/>
+        </w:rPr>
+        <w:br/>
+      </w:r>
+      <w:r>
+        <w:rPr>
+          <w:rFonts w:ascii="Menlo" w:eastAsia="Times New Roman" w:hAnsi="Menlo" w:cs="Menlo"/>
+          <w:b/>
+          <w:bCs/>
+          <w:color w:val="000080"/>
+        </w:rPr>
+        <w:t xml:space="preserve">public void </w:t>
+      </w:r>
+      <w:r>
+        <w:rPr>
+          <w:rFonts w:ascii="Menlo" w:eastAsia="Times New Roman" w:hAnsi="Menlo" w:cs="Menlo"/>
+          <w:color w:val="000000"/>
+        </w:rPr>
+        <w:t>print(){</w:t>
+      </w:r>
+      <w:r>
+        <w:rPr>
+          <w:rFonts w:ascii="Menlo" w:eastAsia="Times New Roman" w:hAnsi="Menlo" w:cs="Menlo"/>
+          <w:color w:val="000000"/>
+        </w:rPr>
+        <w:br/>
+      </w:r>
+      <w:r>
+        <w:rPr>
+          <w:rFonts w:ascii="Menlo" w:eastAsia="Times New Roman" w:hAnsi="Menlo" w:cs="Menlo"/>
+          <w:color w:val="000000"/>
+        </w:rPr>
+        <w:lastRenderedPageBreak/>
+        <w:t xml:space="preserve">    </w:t>
+      </w:r>
+      <w:proofErr w:type="spellStart"/>
+      <w:r>
+        <w:rPr>
+          <w:rFonts w:ascii="Menlo" w:eastAsia="Times New Roman" w:hAnsi="Menlo" w:cs="Menlo"/>
+          <w:b/>
+          <w:bCs/>
+          <w:color w:val="000080"/>
+        </w:rPr>
+        <w:t>int</w:t>
+      </w:r>
+      <w:proofErr w:type="spellEnd"/>
+      <w:r>
+        <w:rPr>
+          <w:rFonts w:ascii="Menlo" w:eastAsia="Times New Roman" w:hAnsi="Menlo" w:cs="Menlo"/>
+          <w:color w:val="000000"/>
+        </w:rPr>
+        <w:t>[] a = {</w:t>
+      </w:r>
+      <w:r>
+        <w:rPr>
+          <w:rFonts w:ascii="Menlo" w:eastAsia="Times New Roman" w:hAnsi="Menlo" w:cs="Menlo"/>
+          <w:color w:val="0000FF"/>
+        </w:rPr>
+        <w:t>1</w:t>
+      </w:r>
+      <w:r>
+        <w:rPr>
+          <w:rFonts w:ascii="Menlo" w:eastAsia="Times New Roman" w:hAnsi="Menlo" w:cs="Menlo"/>
+          <w:color w:val="000000"/>
+        </w:rPr>
+        <w:t>,</w:t>
+      </w:r>
+      <w:r>
+        <w:rPr>
+          <w:rFonts w:ascii="Menlo" w:eastAsia="Times New Roman" w:hAnsi="Menlo" w:cs="Menlo"/>
+          <w:color w:val="0000FF"/>
+        </w:rPr>
+        <w:t>2</w:t>
+      </w:r>
+      <w:r>
+        <w:rPr>
+          <w:rFonts w:ascii="Menlo" w:eastAsia="Times New Roman" w:hAnsi="Menlo" w:cs="Menlo"/>
+          <w:color w:val="000000"/>
+        </w:rPr>
+        <w:t>,</w:t>
+      </w:r>
+      <w:r>
+        <w:rPr>
+          <w:rFonts w:ascii="Menlo" w:eastAsia="Times New Roman" w:hAnsi="Menlo" w:cs="Menlo"/>
+          <w:color w:val="0000FF"/>
+        </w:rPr>
+        <w:t>3</w:t>
+      </w:r>
+      <w:r>
+        <w:rPr>
+          <w:rFonts w:ascii="Menlo" w:eastAsia="Times New Roman" w:hAnsi="Menlo" w:cs="Menlo"/>
+          <w:color w:val="000000"/>
+        </w:rPr>
+        <w:t>};</w:t>
+      </w:r>
+      <w:r>
+        <w:rPr>
+          <w:rFonts w:ascii="Menlo" w:eastAsia="Times New Roman" w:hAnsi="Menlo" w:cs="Menlo"/>
+          <w:color w:val="000000"/>
+        </w:rPr>
+        <w:br/>
+        <w:t xml:space="preserve">    </w:t>
+      </w:r>
+      <w:proofErr w:type="spellStart"/>
+      <w:r>
+        <w:rPr>
+          <w:rFonts w:ascii="Menlo" w:eastAsia="Times New Roman" w:hAnsi="Menlo" w:cs="Menlo"/>
+          <w:b/>
+          <w:bCs/>
+          <w:color w:val="000080"/>
+        </w:rPr>
+        <w:t>int</w:t>
+      </w:r>
+      <w:proofErr w:type="spellEnd"/>
+      <w:r>
+        <w:rPr>
+          <w:rFonts w:ascii="Menlo" w:eastAsia="Times New Roman" w:hAnsi="Menlo" w:cs="Menlo"/>
+          <w:color w:val="000000"/>
+        </w:rPr>
+        <w:t>[] b = {</w:t>
+      </w:r>
+      <w:r>
+        <w:rPr>
+          <w:rFonts w:ascii="Menlo" w:eastAsia="Times New Roman" w:hAnsi="Menlo" w:cs="Menlo"/>
+          <w:color w:val="0000FF"/>
+        </w:rPr>
+        <w:t>11</w:t>
+      </w:r>
+      <w:r>
+        <w:rPr>
+          <w:rFonts w:ascii="Menlo" w:eastAsia="Times New Roman" w:hAnsi="Menlo" w:cs="Menlo"/>
+          <w:color w:val="000000"/>
+        </w:rPr>
+        <w:t>,</w:t>
+      </w:r>
+      <w:r>
+        <w:rPr>
+          <w:rFonts w:ascii="Menlo" w:eastAsia="Times New Roman" w:hAnsi="Menlo" w:cs="Menlo"/>
+          <w:color w:val="0000FF"/>
+        </w:rPr>
+        <w:t>22</w:t>
+      </w:r>
+      <w:r>
+        <w:rPr>
+          <w:rFonts w:ascii="Menlo" w:eastAsia="Times New Roman" w:hAnsi="Menlo" w:cs="Menlo"/>
+          <w:color w:val="000000"/>
+        </w:rPr>
+        <w:t>,</w:t>
+      </w:r>
+      <w:r>
+        <w:rPr>
+          <w:rFonts w:ascii="Menlo" w:eastAsia="Times New Roman" w:hAnsi="Menlo" w:cs="Menlo"/>
+          <w:color w:val="0000FF"/>
+        </w:rPr>
+        <w:t>33</w:t>
+      </w:r>
+      <w:r>
+        <w:rPr>
+          <w:rFonts w:ascii="Menlo" w:eastAsia="Times New Roman" w:hAnsi="Menlo" w:cs="Menlo"/>
+          <w:color w:val="000000"/>
+        </w:rPr>
+        <w:t>};</w:t>
+      </w:r>
+      <w:r>
+        <w:rPr>
+          <w:rFonts w:ascii="Menlo" w:eastAsia="Times New Roman" w:hAnsi="Menlo" w:cs="Menlo"/>
+          <w:color w:val="000000"/>
+        </w:rPr>
+        <w:br/>
+        <w:t xml:space="preserve">    String[] s = {</w:t>
+      </w:r>
+      <w:r>
+        <w:rPr>
+          <w:rFonts w:ascii="Menlo" w:eastAsia="Times New Roman" w:hAnsi="Menlo" w:cs="Menlo"/>
+          <w:b/>
+          <w:bCs/>
+          <w:color w:val="008000"/>
+        </w:rPr>
+        <w:t>"</w:t>
+      </w:r>
+      <w:proofErr w:type="spellStart"/>
+      <w:r>
+        <w:rPr>
+          <w:rFonts w:ascii="Menlo" w:eastAsia="Times New Roman" w:hAnsi="Menlo" w:cs="Menlo"/>
+          <w:b/>
+          <w:bCs/>
+          <w:color w:val="008000"/>
+        </w:rPr>
+        <w:t>one"</w:t>
+      </w:r>
+      <w:r>
+        <w:rPr>
+          <w:rFonts w:ascii="Menlo" w:eastAsia="Times New Roman" w:hAnsi="Menlo" w:cs="Menlo"/>
+          <w:color w:val="000000"/>
+        </w:rPr>
+        <w:t>,</w:t>
+      </w:r>
+      <w:r>
+        <w:rPr>
+          <w:rFonts w:ascii="Menlo" w:eastAsia="Times New Roman" w:hAnsi="Menlo" w:cs="Menlo"/>
+          <w:b/>
+          <w:bCs/>
+          <w:color w:val="008000"/>
+        </w:rPr>
+        <w:t>"two"</w:t>
+      </w:r>
+      <w:r>
+        <w:rPr>
+          <w:rFonts w:ascii="Menlo" w:eastAsia="Times New Roman" w:hAnsi="Menlo" w:cs="Menlo"/>
+          <w:color w:val="000000"/>
+        </w:rPr>
+        <w:t>,</w:t>
+      </w:r>
+      <w:r>
+        <w:rPr>
+          <w:rFonts w:ascii="Menlo" w:eastAsia="Times New Roman" w:hAnsi="Menlo" w:cs="Menlo"/>
+          <w:b/>
+          <w:bCs/>
+          <w:color w:val="008000"/>
+        </w:rPr>
+        <w:t>"three</w:t>
+      </w:r>
+      <w:proofErr w:type="spellEnd"/>
+      <w:r>
+        <w:rPr>
+          <w:rFonts w:ascii="Menlo" w:eastAsia="Times New Roman" w:hAnsi="Menlo" w:cs="Menlo"/>
+          <w:b/>
+          <w:bCs/>
+          <w:color w:val="008000"/>
+        </w:rPr>
+        <w:t>"</w:t>
+      </w:r>
+      <w:r>
+        <w:rPr>
+          <w:rFonts w:ascii="Menlo" w:eastAsia="Times New Roman" w:hAnsi="Menlo" w:cs="Menlo"/>
+          <w:color w:val="000000"/>
+        </w:rPr>
+        <w:t>};</w:t>
+      </w:r>
+      <w:r>
+        <w:rPr>
+          <w:rFonts w:ascii="Menlo" w:eastAsia="Times New Roman" w:hAnsi="Menlo" w:cs="Menlo"/>
+          <w:color w:val="000000"/>
+        </w:rPr>
+        <w:br/>
+      </w:r>
+      <w:r>
+        <w:rPr>
+          <w:rFonts w:ascii="Menlo" w:eastAsia="Times New Roman" w:hAnsi="Menlo" w:cs="Menlo"/>
+          <w:color w:val="000000"/>
+        </w:rPr>
+        <w:br/>
+        <w:t xml:space="preserve">    </w:t>
+      </w:r>
+      <w:proofErr w:type="spellStart"/>
+      <w:r>
+        <w:rPr>
+          <w:rFonts w:ascii="Menlo" w:eastAsia="Times New Roman" w:hAnsi="Menlo" w:cs="Menlo"/>
+          <w:color w:val="000000"/>
+        </w:rPr>
+        <w:t>modParams</w:t>
+      </w:r>
+      <w:proofErr w:type="spellEnd"/>
+      <w:r>
+        <w:rPr>
+          <w:rFonts w:ascii="Menlo" w:eastAsia="Times New Roman" w:hAnsi="Menlo" w:cs="Menlo"/>
+          <w:color w:val="000000"/>
+        </w:rPr>
+        <w:t>(</w:t>
+      </w:r>
+      <w:proofErr w:type="spellStart"/>
+      <w:r>
+        <w:rPr>
+          <w:rFonts w:ascii="Menlo" w:eastAsia="Times New Roman" w:hAnsi="Menlo" w:cs="Menlo"/>
+          <w:color w:val="000000"/>
+        </w:rPr>
+        <w:t>a,b,s</w:t>
+      </w:r>
+      <w:proofErr w:type="spellEnd"/>
+      <w:r>
+        <w:rPr>
+          <w:rFonts w:ascii="Menlo" w:eastAsia="Times New Roman" w:hAnsi="Menlo" w:cs="Menlo"/>
+          <w:color w:val="000000"/>
+        </w:rPr>
+        <w:t>);</w:t>
+      </w:r>
+      <w:r>
+        <w:rPr>
+          <w:rFonts w:ascii="Menlo" w:eastAsia="Times New Roman" w:hAnsi="Menlo" w:cs="Menlo"/>
+          <w:color w:val="000000"/>
+        </w:rPr>
+        <w:br/>
+      </w:r>
+      <w:r>
+        <w:rPr>
+          <w:rFonts w:ascii="Menlo" w:eastAsia="Times New Roman" w:hAnsi="Menlo" w:cs="Menlo"/>
+          <w:color w:val="000000"/>
+        </w:rPr>
+        <w:br/>
+        <w:t xml:space="preserve">    </w:t>
+      </w:r>
+      <w:proofErr w:type="spellStart"/>
+      <w:r>
+        <w:rPr>
+          <w:rFonts w:ascii="Menlo" w:eastAsia="Times New Roman" w:hAnsi="Menlo" w:cs="Menlo"/>
+          <w:color w:val="000000"/>
+        </w:rPr>
+        <w:t>System.</w:t>
+      </w:r>
+      <w:r>
+        <w:rPr>
+          <w:rFonts w:ascii="Menlo" w:eastAsia="Times New Roman" w:hAnsi="Menlo" w:cs="Menlo"/>
+          <w:b/>
+          <w:bCs/>
+          <w:i/>
+          <w:iCs/>
+          <w:color w:val="660E7A"/>
+        </w:rPr>
+        <w:t>out</w:t>
+      </w:r>
+      <w:r>
+        <w:rPr>
+          <w:rFonts w:ascii="Menlo" w:eastAsia="Times New Roman" w:hAnsi="Menlo" w:cs="Menlo"/>
+          <w:color w:val="000000"/>
+        </w:rPr>
+        <w:t>.println</w:t>
+      </w:r>
+      <w:proofErr w:type="spellEnd"/>
+      <w:r>
+        <w:rPr>
+          <w:rFonts w:ascii="Menlo" w:eastAsia="Times New Roman" w:hAnsi="Menlo" w:cs="Menlo"/>
+          <w:color w:val="000000"/>
+        </w:rPr>
+        <w:t>(a[</w:t>
+      </w:r>
+      <w:r>
+        <w:rPr>
+          <w:rFonts w:ascii="Menlo" w:eastAsia="Times New Roman" w:hAnsi="Menlo" w:cs="Menlo"/>
+          <w:color w:val="0000FF"/>
+        </w:rPr>
+        <w:t>1</w:t>
+      </w:r>
+      <w:r>
+        <w:rPr>
+          <w:rFonts w:ascii="Menlo" w:eastAsia="Times New Roman" w:hAnsi="Menlo" w:cs="Menlo"/>
+          <w:color w:val="000000"/>
+        </w:rPr>
+        <w:t xml:space="preserve">] + </w:t>
+      </w:r>
+      <w:r>
+        <w:rPr>
+          <w:rFonts w:ascii="Menlo" w:eastAsia="Times New Roman" w:hAnsi="Menlo" w:cs="Menlo"/>
+          <w:b/>
+          <w:bCs/>
+          <w:color w:val="008000"/>
+        </w:rPr>
+        <w:t xml:space="preserve">" " </w:t>
+      </w:r>
+      <w:r>
+        <w:rPr>
+          <w:rFonts w:ascii="Menlo" w:eastAsia="Times New Roman" w:hAnsi="Menlo" w:cs="Menlo"/>
+          <w:color w:val="000000"/>
+        </w:rPr>
+        <w:t>+ b[</w:t>
+      </w:r>
+      <w:r>
+        <w:rPr>
+          <w:rFonts w:ascii="Menlo" w:eastAsia="Times New Roman" w:hAnsi="Menlo" w:cs="Menlo"/>
+          <w:color w:val="0000FF"/>
+        </w:rPr>
+        <w:t>1</w:t>
+      </w:r>
+      <w:r>
+        <w:rPr>
+          <w:rFonts w:ascii="Menlo" w:eastAsia="Times New Roman" w:hAnsi="Menlo" w:cs="Menlo"/>
+          <w:color w:val="000000"/>
+        </w:rPr>
+        <w:t>]+</w:t>
+      </w:r>
+      <w:r>
+        <w:rPr>
+          <w:rFonts w:ascii="Menlo" w:eastAsia="Times New Roman" w:hAnsi="Menlo" w:cs="Menlo"/>
+          <w:b/>
+          <w:bCs/>
+          <w:color w:val="008000"/>
+        </w:rPr>
+        <w:t>" "</w:t>
+      </w:r>
+      <w:r>
+        <w:rPr>
+          <w:rFonts w:ascii="Menlo" w:eastAsia="Times New Roman" w:hAnsi="Menlo" w:cs="Menlo"/>
+          <w:color w:val="000000"/>
+        </w:rPr>
+        <w:t>+s[</w:t>
+      </w:r>
+      <w:r>
+        <w:rPr>
+          <w:rFonts w:ascii="Menlo" w:eastAsia="Times New Roman" w:hAnsi="Menlo" w:cs="Menlo"/>
+          <w:color w:val="0000FF"/>
+        </w:rPr>
+        <w:t>1</w:t>
+      </w:r>
+      <w:r>
+        <w:rPr>
+          <w:rFonts w:ascii="Menlo" w:eastAsia="Times New Roman" w:hAnsi="Menlo" w:cs="Menlo"/>
+          <w:color w:val="000000"/>
+        </w:rPr>
+        <w:t>]);</w:t>
+      </w:r>
+      <w:r>
+        <w:rPr>
+          <w:rFonts w:ascii="Menlo" w:eastAsia="Times New Roman" w:hAnsi="Menlo" w:cs="Menlo"/>
+          <w:color w:val="000000"/>
+        </w:rPr>
+        <w:br/>
+        <w:t>}</w:t>
+      </w:r>
+    </w:p>
+    <w:p>
+      <w:pPr>
+        <w:shd w:val="clear" w:color="auto" w:fill="FFFFFF"/>
+        <w:tabs>
+          <w:tab w:val="left" w:pos="916"/>
+          <w:tab w:val="left" w:pos="1832"/>
+          <w:tab w:val="left" w:pos="2748"/>
+          <w:tab w:val="left" w:pos="3664"/>
+          <w:tab w:val="left" w:pos="4580"/>
+          <w:tab w:val="left" w:pos="5496"/>
+          <w:tab w:val="left" w:pos="6412"/>
+          <w:tab w:val="left" w:pos="7328"/>
+          <w:tab w:val="left" w:pos="8244"/>
+          <w:tab w:val="left" w:pos="9160"/>
+          <w:tab w:val="left" w:pos="10076"/>
+          <w:tab w:val="left" w:pos="10992"/>
+          <w:tab w:val="left" w:pos="11908"/>
+          <w:tab w:val="left" w:pos="12824"/>
+          <w:tab w:val="left" w:pos="13740"/>
+          <w:tab w:val="left" w:pos="14656"/>
+        </w:tabs>
+        <w:ind w:left="360"/>
+        <w:rPr>
+          <w:rFonts w:ascii="Menlo" w:eastAsia="Times New Roman" w:hAnsi="Menlo" w:cs="Menlo"/>
+          <w:color w:val="000000"/>
+        </w:rPr>
+      </w:pPr>
+    </w:p>
+    <w:p>
+      <w:pPr>
+        <w:shd w:val="clear" w:color="auto" w:fill="FFFFFF"/>
+        <w:tabs>
+          <w:tab w:val="left" w:pos="916"/>
+          <w:tab w:val="left" w:pos="1832"/>
+          <w:tab w:val="left" w:pos="2748"/>
+          <w:tab w:val="left" w:pos="3664"/>
+          <w:tab w:val="left" w:pos="4580"/>
+          <w:tab w:val="left" w:pos="5496"/>
+          <w:tab w:val="left" w:pos="6412"/>
+          <w:tab w:val="left" w:pos="7328"/>
+          <w:tab w:val="left" w:pos="8244"/>
+          <w:tab w:val="left" w:pos="9160"/>
+          <w:tab w:val="left" w:pos="10076"/>
+          <w:tab w:val="left" w:pos="10992"/>
+          <w:tab w:val="left" w:pos="11908"/>
+          <w:tab w:val="left" w:pos="12824"/>
+          <w:tab w:val="left" w:pos="13740"/>
+          <w:tab w:val="left" w:pos="14656"/>
+        </w:tabs>
+        <w:ind w:left="360"/>
+        <w:rPr>
+          <w:rFonts w:ascii="Menlo" w:eastAsia="Times New Roman" w:hAnsi="Menlo" w:cs="Menlo"/>
+          <w:color w:val="000000"/>
+        </w:rPr>
+      </w:pPr>
+      <w:r>
+        <w:rPr>
+          <w:rFonts w:ascii="Menlo" w:eastAsia="Times New Roman" w:hAnsi="Menlo" w:cs="Menlo"/>
+          <w:color w:val="000000"/>
+        </w:rPr>
+        <w:t xml:space="preserve">What is printed when print is </w:t>
+      </w:r>
+      <w:proofErr w:type="gramStart"/>
+      <w:r>
+        <w:rPr>
+          <w:rFonts w:ascii="Menlo" w:eastAsia="Times New Roman" w:hAnsi="Menlo" w:cs="Menlo"/>
+          <w:color w:val="000000"/>
+        </w:rPr>
+        <w:t>called ?</w:t>
+      </w:r>
+      <w:proofErr w:type="gramEnd"/>
+    </w:p>
+    <w:p>
+      <w:pPr>
+        <w:shd w:val="clear" w:color="auto" w:fill="FFFFFF"/>
+        <w:tabs>
+          <w:tab w:val="left" w:pos="916"/>
+          <w:tab w:val="left" w:pos="1832"/>
+          <w:tab w:val="left" w:pos="2748"/>
+          <w:tab w:val="left" w:pos="3664"/>
+          <w:tab w:val="left" w:pos="4580"/>
+          <w:tab w:val="left" w:pos="5496"/>
+          <w:tab w:val="left" w:pos="6412"/>
+          <w:tab w:val="left" w:pos="7328"/>
+          <w:tab w:val="left" w:pos="8244"/>
+          <w:tab w:val="left" w:pos="9160"/>
+          <w:tab w:val="left" w:pos="10076"/>
+          <w:tab w:val="left" w:pos="10992"/>
+          <w:tab w:val="left" w:pos="11908"/>
+          <w:tab w:val="left" w:pos="12824"/>
+          <w:tab w:val="left" w:pos="13740"/>
+          <w:tab w:val="left" w:pos="14656"/>
+        </w:tabs>
+        <w:ind w:left="360"/>
+        <w:rPr>
+          <w:rFonts w:ascii="Menlo" w:eastAsia="Times New Roman" w:hAnsi="Menlo" w:cs="Menlo"/>
+          <w:color w:val="000000"/>
+        </w:rPr>
+      </w:pPr>
+    </w:p>
+    <w:p>
+      <w:pPr>
+        <w:pStyle w:val="ListParagraph"/>
+        <w:numPr>
+          <w:ilvl w:val="0"/>
+          <w:numId w:val="16"/>
+        </w:numPr>
+        <w:shd w:val="clear" w:color="auto" w:fill="FFFFFF"/>
+        <w:tabs>
+          <w:tab w:val="left" w:pos="916"/>
+          <w:tab w:val="left" w:pos="1832"/>
+          <w:tab w:val="left" w:pos="2748"/>
+          <w:tab w:val="left" w:pos="3664"/>
+          <w:tab w:val="left" w:pos="4580"/>
+          <w:tab w:val="left" w:pos="5496"/>
+          <w:tab w:val="left" w:pos="6412"/>
+          <w:tab w:val="left" w:pos="7328"/>
+          <w:tab w:val="left" w:pos="8244"/>
+          <w:tab w:val="left" w:pos="9160"/>
+          <w:tab w:val="left" w:pos="10076"/>
+          <w:tab w:val="left" w:pos="10992"/>
+          <w:tab w:val="left" w:pos="11908"/>
+          <w:tab w:val="left" w:pos="12824"/>
+          <w:tab w:val="left" w:pos="13740"/>
+          <w:tab w:val="left" w:pos="14656"/>
+        </w:tabs>
+        <w:rPr>
+          <w:rFonts w:ascii="Menlo" w:eastAsia="Times New Roman" w:hAnsi="Menlo" w:cs="Menlo"/>
+          <w:color w:val="000000"/>
+        </w:rPr>
+      </w:pPr>
+      <w:r>
+        <w:rPr>
+          <w:rFonts w:ascii="Menlo" w:eastAsia="Times New Roman" w:hAnsi="Menlo" w:cs="Menlo"/>
+          <w:color w:val="000000"/>
+        </w:rPr>
+        <w:t>2 22 two</w:t>
+      </w:r>
+    </w:p>
+    <w:p>
+      <w:pPr>
+        <w:pStyle w:val="ListParagraph"/>
+        <w:numPr>
+          <w:ilvl w:val="0"/>
+          <w:numId w:val="16"/>
+        </w:numPr>
+        <w:shd w:val="clear" w:color="auto" w:fill="FFFFFF"/>
+        <w:tabs>
+          <w:tab w:val="left" w:pos="916"/>
+          <w:tab w:val="left" w:pos="1832"/>
+          <w:tab w:val="left" w:pos="2748"/>
+          <w:tab w:val="left" w:pos="3664"/>
+          <w:tab w:val="left" w:pos="4580"/>
+          <w:tab w:val="left" w:pos="5496"/>
+          <w:tab w:val="left" w:pos="6412"/>
+          <w:tab w:val="left" w:pos="7328"/>
+          <w:tab w:val="left" w:pos="8244"/>
+          <w:tab w:val="left" w:pos="9160"/>
+          <w:tab w:val="left" w:pos="10076"/>
+          <w:tab w:val="left" w:pos="10992"/>
+          <w:tab w:val="left" w:pos="11908"/>
+          <w:tab w:val="left" w:pos="12824"/>
+          <w:tab w:val="left" w:pos="13740"/>
+          <w:tab w:val="left" w:pos="14656"/>
+        </w:tabs>
+        <w:rPr>
+          <w:rFonts w:ascii="Menlo" w:eastAsia="Times New Roman" w:hAnsi="Menlo" w:cs="Menlo"/>
+          <w:color w:val="000000"/>
+        </w:rPr>
+      </w:pPr>
+      <w:r>
+        <w:rPr>
+          <w:rFonts w:ascii="Menlo" w:eastAsia="Times New Roman" w:hAnsi="Menlo" w:cs="Menlo"/>
+          <w:color w:val="000000"/>
+        </w:rPr>
+        <w:t>5 22 two</w:t>
+      </w:r>
+    </w:p>
+    <w:p>
+      <w:pPr>
+        <w:pStyle w:val="ListParagraph"/>
+        <w:numPr>
+          <w:ilvl w:val="0"/>
+          <w:numId w:val="16"/>
+        </w:numPr>
+        <w:shd w:val="clear" w:color="auto" w:fill="FFFFFF"/>
+        <w:tabs>
+          <w:tab w:val="left" w:pos="916"/>
+          <w:tab w:val="left" w:pos="1832"/>
+          <w:tab w:val="left" w:pos="2748"/>
+          <w:tab w:val="left" w:pos="3664"/>
+          <w:tab w:val="left" w:pos="4580"/>
+          <w:tab w:val="left" w:pos="5496"/>
+          <w:tab w:val="left" w:pos="6412"/>
+          <w:tab w:val="left" w:pos="7328"/>
+          <w:tab w:val="left" w:pos="8244"/>
+          <w:tab w:val="left" w:pos="9160"/>
+          <w:tab w:val="left" w:pos="10076"/>
+          <w:tab w:val="left" w:pos="10992"/>
+          <w:tab w:val="left" w:pos="11908"/>
+          <w:tab w:val="left" w:pos="12824"/>
+          <w:tab w:val="left" w:pos="13740"/>
+          <w:tab w:val="left" w:pos="14656"/>
+        </w:tabs>
+        <w:rPr>
+          <w:rFonts w:ascii="Menlo" w:eastAsia="Times New Roman" w:hAnsi="Menlo" w:cs="Menlo"/>
+          <w:color w:val="000000"/>
+        </w:rPr>
+      </w:pPr>
+      <w:r>
+        <w:rPr>
+          <w:rFonts w:ascii="Menlo" w:eastAsia="Times New Roman" w:hAnsi="Menlo" w:cs="Menlo"/>
+          <w:color w:val="000000"/>
+        </w:rPr>
+        <w:t>5 5 two</w:t>
+      </w:r>
+    </w:p>
+    <w:p>
+      <w:pPr>
+        <w:pStyle w:val="ListParagraph"/>
+        <w:numPr>
+          <w:ilvl w:val="0"/>
+          <w:numId w:val="16"/>
+        </w:numPr>
+        <w:shd w:val="clear" w:color="auto" w:fill="FFFFFF"/>
+        <w:tabs>
+          <w:tab w:val="left" w:pos="916"/>
+          <w:tab w:val="left" w:pos="1832"/>
+          <w:tab w:val="left" w:pos="2748"/>
+          <w:tab w:val="left" w:pos="3664"/>
+          <w:tab w:val="left" w:pos="4580"/>
+          <w:tab w:val="left" w:pos="5496"/>
+          <w:tab w:val="left" w:pos="6412"/>
+          <w:tab w:val="left" w:pos="7328"/>
+          <w:tab w:val="left" w:pos="8244"/>
+          <w:tab w:val="left" w:pos="9160"/>
+          <w:tab w:val="left" w:pos="10076"/>
+          <w:tab w:val="left" w:pos="10992"/>
+          <w:tab w:val="left" w:pos="11908"/>
+          <w:tab w:val="left" w:pos="12824"/>
+          <w:tab w:val="left" w:pos="13740"/>
+          <w:tab w:val="left" w:pos="14656"/>
+        </w:tabs>
+        <w:rPr>
+          <w:rFonts w:ascii="Menlo" w:eastAsia="Times New Roman" w:hAnsi="Menlo" w:cs="Menlo"/>
+          <w:color w:val="000000"/>
+        </w:rPr>
+      </w:pPr>
+      <w:r>
+        <w:rPr>
+          <w:rFonts w:ascii="Menlo" w:eastAsia="Times New Roman" w:hAnsi="Menlo" w:cs="Menlo"/>
+          <w:color w:val="000000"/>
+        </w:rPr>
+        <w:t>5 22 five</w:t>
+      </w:r>
+    </w:p>
+    <w:p>
+      <w:pPr>
+        <w:shd w:val="clear" w:color="auto" w:fill="FFFFFF"/>
+        <w:tabs>
+          <w:tab w:val="left" w:pos="916"/>
+          <w:tab w:val="left" w:pos="1832"/>
+          <w:tab w:val="left" w:pos="2748"/>
+          <w:tab w:val="left" w:pos="3664"/>
+          <w:tab w:val="left" w:pos="4580"/>
+          <w:tab w:val="left" w:pos="5496"/>
+          <w:tab w:val="left" w:pos="6412"/>
+          <w:tab w:val="left" w:pos="7328"/>
+          <w:tab w:val="left" w:pos="8244"/>
+          <w:tab w:val="left" w:pos="9160"/>
+          <w:tab w:val="left" w:pos="10076"/>
+          <w:tab w:val="left" w:pos="10992"/>
+          <w:tab w:val="left" w:pos="11908"/>
+          <w:tab w:val="left" w:pos="12824"/>
+          <w:tab w:val="left" w:pos="13740"/>
+          <w:tab w:val="left" w:pos="14656"/>
+        </w:tabs>
+        <w:rPr>
+          <w:rFonts w:ascii="Menlo" w:eastAsia="Times New Roman" w:hAnsi="Menlo" w:cs="Menlo"/>
+          <w:color w:val="000000"/>
+        </w:rPr>
+      </w:pPr>
     </w:p>
     <w:p>
       <w:pPr>
@@ -116,18 +1692,267 @@
         </w:numPr>
       </w:pPr>
       <w:r>
-        <w:t>The index of the last element in the array a is a.length-1.</w:t>
-      </w:r>
-    </w:p>
-    <w:p/>
-    <w:p/>
-    <w:p/>
-    <w:p/>
-    <w:p/>
-    <w:p/>
-    <w:p/>
-    <w:p/>
-    <w:p/>
+        <w:t xml:space="preserve">Describe </w:t>
+      </w:r>
+      <w:r>
+        <w:t xml:space="preserve">the problem in the following code. What changes would fix the </w:t>
+      </w:r>
+      <w:proofErr w:type="gramStart"/>
+      <w:r>
+        <w:t>problem ?</w:t>
+      </w:r>
+      <w:proofErr w:type="gramEnd"/>
+    </w:p>
+    <w:p>
+      <w:pPr>
+        <w:pStyle w:val="ListParagraph"/>
+        <w:shd w:val="clear" w:color="auto" w:fill="FFFFFF"/>
+        <w:tabs>
+          <w:tab w:val="left" w:pos="916"/>
+          <w:tab w:val="left" w:pos="1832"/>
+          <w:tab w:val="left" w:pos="2748"/>
+          <w:tab w:val="left" w:pos="3664"/>
+          <w:tab w:val="left" w:pos="4580"/>
+          <w:tab w:val="left" w:pos="5496"/>
+          <w:tab w:val="left" w:pos="6412"/>
+          <w:tab w:val="left" w:pos="7328"/>
+          <w:tab w:val="left" w:pos="8244"/>
+          <w:tab w:val="left" w:pos="9160"/>
+          <w:tab w:val="left" w:pos="10076"/>
+          <w:tab w:val="left" w:pos="10992"/>
+          <w:tab w:val="left" w:pos="11908"/>
+          <w:tab w:val="left" w:pos="12824"/>
+          <w:tab w:val="left" w:pos="13740"/>
+          <w:tab w:val="left" w:pos="14656"/>
+        </w:tabs>
+        <w:rPr>
+          <w:rFonts w:ascii="Menlo" w:eastAsia="Times New Roman" w:hAnsi="Menlo" w:cs="Menlo"/>
+          <w:color w:val="000000"/>
+        </w:rPr>
+      </w:pPr>
+    </w:p>
+    <w:p>
+      <w:pPr>
+        <w:pStyle w:val="ListParagraph"/>
+        <w:shd w:val="clear" w:color="auto" w:fill="FFFFFF"/>
+        <w:tabs>
+          <w:tab w:val="left" w:pos="916"/>
+          <w:tab w:val="left" w:pos="1832"/>
+          <w:tab w:val="left" w:pos="2748"/>
+          <w:tab w:val="left" w:pos="3664"/>
+          <w:tab w:val="left" w:pos="4580"/>
+          <w:tab w:val="left" w:pos="5496"/>
+          <w:tab w:val="left" w:pos="6412"/>
+          <w:tab w:val="left" w:pos="7328"/>
+          <w:tab w:val="left" w:pos="8244"/>
+          <w:tab w:val="left" w:pos="9160"/>
+          <w:tab w:val="left" w:pos="10076"/>
+          <w:tab w:val="left" w:pos="10992"/>
+          <w:tab w:val="left" w:pos="11908"/>
+          <w:tab w:val="left" w:pos="12824"/>
+          <w:tab w:val="left" w:pos="13740"/>
+          <w:tab w:val="left" w:pos="14656"/>
+        </w:tabs>
+        <w:rPr>
+          <w:rFonts w:ascii="Menlo" w:eastAsia="Times New Roman" w:hAnsi="Menlo" w:cs="Menlo"/>
+          <w:color w:val="000000"/>
+        </w:rPr>
+      </w:pPr>
+      <w:proofErr w:type="spellStart"/>
+      <w:proofErr w:type="gramStart"/>
+      <w:r>
+        <w:rPr>
+          <w:rFonts w:ascii="Menlo" w:eastAsia="Times New Roman" w:hAnsi="Menlo" w:cs="Menlo"/>
+          <w:color w:val="000000"/>
+        </w:rPr>
+        <w:t>int</w:t>
+      </w:r>
+      <w:proofErr w:type="spellEnd"/>
+      <w:r>
+        <w:rPr>
+          <w:rFonts w:ascii="Menlo" w:eastAsia="Times New Roman" w:hAnsi="Menlo" w:cs="Menlo"/>
+          <w:color w:val="000000"/>
+        </w:rPr>
+        <w:t>[</w:t>
+      </w:r>
+      <w:proofErr w:type="gramEnd"/>
+      <w:r>
+        <w:rPr>
+          <w:rFonts w:ascii="Menlo" w:eastAsia="Times New Roman" w:hAnsi="Menlo" w:cs="Menlo"/>
+          <w:color w:val="000000"/>
+        </w:rPr>
+        <w:t>] numbers = {3,2,3,6,9,10,12,32,3,12,6};</w:t>
+      </w:r>
+    </w:p>
+    <w:p>
+      <w:pPr>
+        <w:pStyle w:val="ListParagraph"/>
+        <w:shd w:val="clear" w:color="auto" w:fill="FFFFFF"/>
+        <w:tabs>
+          <w:tab w:val="left" w:pos="916"/>
+          <w:tab w:val="left" w:pos="1832"/>
+          <w:tab w:val="left" w:pos="2748"/>
+          <w:tab w:val="left" w:pos="3664"/>
+          <w:tab w:val="left" w:pos="4580"/>
+          <w:tab w:val="left" w:pos="5496"/>
+          <w:tab w:val="left" w:pos="6412"/>
+          <w:tab w:val="left" w:pos="7328"/>
+          <w:tab w:val="left" w:pos="8244"/>
+          <w:tab w:val="left" w:pos="9160"/>
+          <w:tab w:val="left" w:pos="10076"/>
+          <w:tab w:val="left" w:pos="10992"/>
+          <w:tab w:val="left" w:pos="11908"/>
+          <w:tab w:val="left" w:pos="12824"/>
+          <w:tab w:val="left" w:pos="13740"/>
+          <w:tab w:val="left" w:pos="14656"/>
+        </w:tabs>
+        <w:rPr>
+          <w:rFonts w:ascii="Menlo" w:eastAsia="Times New Roman" w:hAnsi="Menlo" w:cs="Menlo"/>
+          <w:color w:val="000000"/>
+        </w:rPr>
+      </w:pPr>
+      <w:proofErr w:type="gramStart"/>
+      <w:r>
+        <w:rPr>
+          <w:rFonts w:ascii="Menlo" w:eastAsia="Times New Roman" w:hAnsi="Menlo" w:cs="Menlo"/>
+          <w:color w:val="000000"/>
+        </w:rPr>
+        <w:t>for(</w:t>
+      </w:r>
+      <w:proofErr w:type="spellStart"/>
+      <w:proofErr w:type="gramEnd"/>
+      <w:r>
+        <w:rPr>
+          <w:rFonts w:ascii="Menlo" w:eastAsia="Times New Roman" w:hAnsi="Menlo" w:cs="Menlo"/>
+          <w:color w:val="000000"/>
+        </w:rPr>
+        <w:t>int</w:t>
+      </w:r>
+      <w:proofErr w:type="spellEnd"/>
+      <w:r>
+        <w:rPr>
+          <w:rFonts w:ascii="Menlo" w:eastAsia="Times New Roman" w:hAnsi="Menlo" w:cs="Menlo"/>
+          <w:color w:val="000000"/>
+        </w:rPr>
+        <w:t xml:space="preserve"> count=1;count&lt;=</w:t>
+      </w:r>
+      <w:proofErr w:type="spellStart"/>
+      <w:r>
+        <w:rPr>
+          <w:rFonts w:ascii="Menlo" w:eastAsia="Times New Roman" w:hAnsi="Menlo" w:cs="Menlo"/>
+          <w:color w:val="000000"/>
+        </w:rPr>
+        <w:t>numbers.length;count</w:t>
+      </w:r>
+      <w:proofErr w:type="spellEnd"/>
+      <w:r>
+        <w:rPr>
+          <w:rFonts w:ascii="Menlo" w:eastAsia="Times New Roman" w:hAnsi="Menlo" w:cs="Menlo"/>
+          <w:color w:val="000000"/>
+        </w:rPr>
+        <w:t>++)</w:t>
+      </w:r>
+    </w:p>
+    <w:p>
+      <w:pPr>
+        <w:pStyle w:val="ListParagraph"/>
+        <w:shd w:val="clear" w:color="auto" w:fill="FFFFFF"/>
+        <w:tabs>
+          <w:tab w:val="left" w:pos="916"/>
+          <w:tab w:val="left" w:pos="1832"/>
+          <w:tab w:val="left" w:pos="2748"/>
+          <w:tab w:val="left" w:pos="3664"/>
+          <w:tab w:val="left" w:pos="4580"/>
+          <w:tab w:val="left" w:pos="5496"/>
+          <w:tab w:val="left" w:pos="6412"/>
+          <w:tab w:val="left" w:pos="7328"/>
+          <w:tab w:val="left" w:pos="8244"/>
+          <w:tab w:val="left" w:pos="9160"/>
+          <w:tab w:val="left" w:pos="10076"/>
+          <w:tab w:val="left" w:pos="10992"/>
+          <w:tab w:val="left" w:pos="11908"/>
+          <w:tab w:val="left" w:pos="12824"/>
+          <w:tab w:val="left" w:pos="13740"/>
+          <w:tab w:val="left" w:pos="14656"/>
+        </w:tabs>
+        <w:rPr>
+          <w:rFonts w:ascii="Menlo" w:eastAsia="Times New Roman" w:hAnsi="Menlo" w:cs="Menlo"/>
+          <w:color w:val="000000"/>
+        </w:rPr>
+      </w:pPr>
+      <w:proofErr w:type="spellStart"/>
+      <w:r>
+        <w:rPr>
+          <w:rFonts w:ascii="Menlo" w:eastAsia="Times New Roman" w:hAnsi="Menlo" w:cs="Menlo"/>
+          <w:color w:val="000000"/>
+        </w:rPr>
+        <w:t>System.out.println</w:t>
+      </w:r>
+      <w:proofErr w:type="spellEnd"/>
+      <w:r>
+        <w:rPr>
+          <w:rFonts w:ascii="Menlo" w:eastAsia="Times New Roman" w:hAnsi="Menlo" w:cs="Menlo"/>
+          <w:color w:val="000000"/>
+        </w:rPr>
+        <w:t>(numbers[count]);</w:t>
+      </w:r>
+    </w:p>
+    <w:p>
+      <w:pPr>
+        <w:pStyle w:val="ListParagraph"/>
+        <w:shd w:val="clear" w:color="auto" w:fill="FFFFFF"/>
+        <w:tabs>
+          <w:tab w:val="left" w:pos="916"/>
+          <w:tab w:val="left" w:pos="1832"/>
+          <w:tab w:val="left" w:pos="2748"/>
+          <w:tab w:val="left" w:pos="3664"/>
+          <w:tab w:val="left" w:pos="4580"/>
+          <w:tab w:val="left" w:pos="5496"/>
+          <w:tab w:val="left" w:pos="6412"/>
+          <w:tab w:val="left" w:pos="7328"/>
+          <w:tab w:val="left" w:pos="8244"/>
+          <w:tab w:val="left" w:pos="9160"/>
+          <w:tab w:val="left" w:pos="10076"/>
+          <w:tab w:val="left" w:pos="10992"/>
+          <w:tab w:val="left" w:pos="11908"/>
+          <w:tab w:val="left" w:pos="12824"/>
+          <w:tab w:val="left" w:pos="13740"/>
+          <w:tab w:val="left" w:pos="14656"/>
+        </w:tabs>
+        <w:rPr>
+          <w:rFonts w:ascii="Menlo" w:eastAsia="Times New Roman" w:hAnsi="Menlo" w:cs="Menlo"/>
+          <w:color w:val="000000"/>
+        </w:rPr>
+      </w:pPr>
+    </w:p>
+    <w:p>
+      <w:pPr>
+        <w:pStyle w:val="ListParagraph"/>
+        <w:shd w:val="clear" w:color="auto" w:fill="FFFFFF"/>
+        <w:tabs>
+          <w:tab w:val="left" w:pos="916"/>
+          <w:tab w:val="left" w:pos="1832"/>
+          <w:tab w:val="left" w:pos="2748"/>
+          <w:tab w:val="left" w:pos="3664"/>
+          <w:tab w:val="left" w:pos="4580"/>
+          <w:tab w:val="left" w:pos="5496"/>
+          <w:tab w:val="left" w:pos="6412"/>
+          <w:tab w:val="left" w:pos="7328"/>
+          <w:tab w:val="left" w:pos="8244"/>
+          <w:tab w:val="left" w:pos="9160"/>
+          <w:tab w:val="left" w:pos="10076"/>
+          <w:tab w:val="left" w:pos="10992"/>
+          <w:tab w:val="left" w:pos="11908"/>
+          <w:tab w:val="left" w:pos="12824"/>
+          <w:tab w:val="left" w:pos="13740"/>
+          <w:tab w:val="left" w:pos="14656"/>
+        </w:tabs>
+        <w:rPr>
+          <w:rFonts w:ascii="Menlo" w:eastAsia="Times New Roman" w:hAnsi="Menlo" w:cs="Menlo"/>
+          <w:color w:val="000000"/>
+        </w:rPr>
+      </w:pPr>
+    </w:p>
     <w:p>
       <w:pPr>
         <w:pStyle w:val="ListParagraph"/>
@@ -137,13 +1962,423 @@
         </w:numPr>
       </w:pPr>
       <w:r>
-        <w:lastRenderedPageBreak/>
-        <w:t>In which situation would it be best to choose a linear/sequenctial</w:t>
-      </w:r>
+        <w:t xml:space="preserve">When looking for an element in a sorter </w:t>
+      </w:r>
+      <w:proofErr w:type="gramStart"/>
+      <w:r>
+        <w:t>array ,</w:t>
+      </w:r>
+      <w:proofErr w:type="gramEnd"/>
+      <w:r>
+        <w:t xml:space="preserve"> which algorithm is more efficient ?</w:t>
+      </w:r>
+    </w:p>
+    <w:p>
+      <w:pPr>
+        <w:pStyle w:val="ListParagraph"/>
+        <w:numPr>
+          <w:ilvl w:val="0"/>
+          <w:numId w:val="17"/>
+        </w:numPr>
+      </w:pPr>
+      <w:r>
+        <w:t>Sequential search</w:t>
+      </w:r>
+    </w:p>
+    <w:p>
+      <w:pPr>
+        <w:pStyle w:val="ListParagraph"/>
+        <w:numPr>
+          <w:ilvl w:val="0"/>
+          <w:numId w:val="17"/>
+        </w:numPr>
+      </w:pPr>
+      <w:r>
+        <w:t>Binary search</w:t>
+      </w:r>
+    </w:p>
+    <w:p>
+      <w:pPr>
+        <w:pStyle w:val="ListParagraph"/>
+        <w:numPr>
+          <w:ilvl w:val="0"/>
+          <w:numId w:val="17"/>
+        </w:numPr>
+      </w:pPr>
+      <w:r>
+        <w:t xml:space="preserve">Selection sort </w:t>
+      </w:r>
+    </w:p>
+    <w:p>
+      <w:pPr>
+        <w:pStyle w:val="ListParagraph"/>
+        <w:numPr>
+          <w:ilvl w:val="0"/>
+          <w:numId w:val="17"/>
+        </w:numPr>
+      </w:pPr>
+      <w:r>
+        <w:t>Insertion sort</w:t>
+      </w:r>
+    </w:p>
+    <w:p>
+      <w:pPr>
+        <w:pStyle w:val="ListParagraph"/>
+        <w:numPr>
+          <w:ilvl w:val="0"/>
+          <w:numId w:val="17"/>
+        </w:numPr>
+      </w:pPr>
+      <w:r>
+        <w:t>They are all equally efficient.</w:t>
+      </w:r>
+    </w:p>
+    <w:p/>
+    <w:p/>
+    <w:p>
+      <w:pPr>
+        <w:pStyle w:val="ListParagraph"/>
+        <w:numPr>
+          <w:ilvl w:val="0"/>
+          <w:numId w:val="6"/>
+        </w:numPr>
+      </w:pPr>
+      <w:r>
+        <w:t xml:space="preserve">Write the a method named </w:t>
+      </w:r>
+      <w:proofErr w:type="spellStart"/>
+      <w:proofErr w:type="gramStart"/>
+      <w:r>
+        <w:t>backWardLoop</w:t>
+      </w:r>
+      <w:proofErr w:type="spellEnd"/>
+      <w:r>
+        <w:t>(</w:t>
+      </w:r>
+      <w:proofErr w:type="gramEnd"/>
+      <w:r>
+        <w:t>) and declare an array of 10 elements and iterate the array backwards and print the values in the console.</w:t>
+      </w:r>
+      <w:r>
+        <w:tab/>
+      </w:r>
+    </w:p>
+    <w:p>
+      <w:pPr>
+        <w:pStyle w:val="ListParagraph"/>
+      </w:pPr>
+    </w:p>
+    <w:p/>
+    <w:p/>
+    <w:p/>
+    <w:p/>
+    <w:p/>
+    <w:p/>
+    <w:p/>
+    <w:p/>
+    <w:p/>
+    <w:p/>
+    <w:p>
       <w:bookmarkStart w:id="0" w:name="_GoBack"/>
       <w:bookmarkEnd w:id="0"/>
-      <w:r>
-        <w:t xml:space="preserve"> search instead of a binary search ?</w:t>
+    </w:p>
+    <w:p/>
+    <w:p/>
+    <w:p>
+      <w:pPr>
+        <w:pStyle w:val="ListParagraph"/>
+        <w:numPr>
+          <w:ilvl w:val="0"/>
+          <w:numId w:val="6"/>
+        </w:numPr>
+      </w:pPr>
+      <w:r>
+        <w:t>Declared a string array of 3 elements and iterate and print the array using simplified for loop.</w:t>
+      </w:r>
+    </w:p>
+    <w:p/>
+    <w:p/>
+    <w:p/>
+    <w:p/>
+    <w:p/>
+    <w:p/>
+    <w:p/>
+    <w:p/>
+    <w:p/>
+    <w:p/>
+    <w:p/>
+    <w:p/>
+    <w:p/>
+    <w:p/>
+    <w:p/>
+    <w:p/>
+    <w:p/>
+    <w:p/>
+    <w:p/>
+    <w:p/>
+    <w:p/>
+    <w:p>
+      <w:pPr>
+        <w:pStyle w:val="ListParagraph"/>
+        <w:numPr>
+          <w:ilvl w:val="0"/>
+          <w:numId w:val="6"/>
+        </w:numPr>
+      </w:pPr>
+      <w:r>
+        <w:t>What will be the output of the following code?</w:t>
+      </w:r>
+    </w:p>
+    <w:p/>
+    <w:p>
+      <w:pPr>
+        <w:shd w:val="clear" w:color="auto" w:fill="F6F8FA"/>
+        <w:tabs>
+          <w:tab w:val="left" w:pos="916"/>
+          <w:tab w:val="left" w:pos="1832"/>
+          <w:tab w:val="left" w:pos="2748"/>
+          <w:tab w:val="left" w:pos="3664"/>
+          <w:tab w:val="left" w:pos="4580"/>
+          <w:tab w:val="left" w:pos="5496"/>
+          <w:tab w:val="left" w:pos="6412"/>
+          <w:tab w:val="left" w:pos="7328"/>
+          <w:tab w:val="left" w:pos="8244"/>
+          <w:tab w:val="left" w:pos="9160"/>
+          <w:tab w:val="left" w:pos="10076"/>
+          <w:tab w:val="left" w:pos="10992"/>
+          <w:tab w:val="left" w:pos="11908"/>
+          <w:tab w:val="left" w:pos="12824"/>
+          <w:tab w:val="left" w:pos="13740"/>
+          <w:tab w:val="left" w:pos="14656"/>
+        </w:tabs>
+        <w:rPr>
+          <w:rFonts w:ascii="Consolas" w:eastAsia="Times New Roman" w:hAnsi="Consolas" w:cs="Consolas"/>
+          <w:color w:val="24292E"/>
+          <w:sz w:val="20"/>
+          <w:szCs w:val="20"/>
+          <w:bdr w:val="none" w:sz="0" w:space="0" w:color="auto" w:frame="1"/>
+        </w:rPr>
+      </w:pPr>
+      <w:r>
+        <w:rPr>
+          <w:rFonts w:ascii="Consolas" w:eastAsia="Times New Roman" w:hAnsi="Consolas" w:cs="Consolas"/>
+          <w:color w:val="24292E"/>
+          <w:sz w:val="20"/>
+          <w:szCs w:val="20"/>
+          <w:bdr w:val="none" w:sz="0" w:space="0" w:color="auto" w:frame="1"/>
+        </w:rPr>
+        <w:tab/>
+      </w:r>
+      <w:proofErr w:type="spellStart"/>
+      <w:proofErr w:type="gramStart"/>
+      <w:r>
+        <w:rPr>
+          <w:rFonts w:ascii="Consolas" w:eastAsia="Times New Roman" w:hAnsi="Consolas" w:cs="Consolas"/>
+          <w:color w:val="24292E"/>
+          <w:sz w:val="20"/>
+          <w:szCs w:val="20"/>
+          <w:bdr w:val="none" w:sz="0" w:space="0" w:color="auto" w:frame="1"/>
+        </w:rPr>
+        <w:t>int</w:t>
+      </w:r>
+      <w:proofErr w:type="spellEnd"/>
+      <w:r>
+        <w:rPr>
+          <w:rFonts w:ascii="Consolas" w:eastAsia="Times New Roman" w:hAnsi="Consolas" w:cs="Consolas"/>
+          <w:color w:val="24292E"/>
+          <w:sz w:val="20"/>
+          <w:szCs w:val="20"/>
+          <w:bdr w:val="none" w:sz="0" w:space="0" w:color="auto" w:frame="1"/>
+        </w:rPr>
+        <w:t>[</w:t>
+      </w:r>
+      <w:proofErr w:type="gramEnd"/>
+      <w:r>
+        <w:rPr>
+          <w:rFonts w:ascii="Consolas" w:eastAsia="Times New Roman" w:hAnsi="Consolas" w:cs="Consolas"/>
+          <w:color w:val="24292E"/>
+          <w:sz w:val="20"/>
+          <w:szCs w:val="20"/>
+          <w:bdr w:val="none" w:sz="0" w:space="0" w:color="auto" w:frame="1"/>
+        </w:rPr>
+        <w:t xml:space="preserve">] </w:t>
+      </w:r>
+      <w:proofErr w:type="spellStart"/>
+      <w:r>
+        <w:rPr>
+          <w:rFonts w:ascii="Consolas" w:eastAsia="Times New Roman" w:hAnsi="Consolas" w:cs="Consolas"/>
+          <w:color w:val="24292E"/>
+          <w:sz w:val="20"/>
+          <w:szCs w:val="20"/>
+          <w:bdr w:val="none" w:sz="0" w:space="0" w:color="auto" w:frame="1"/>
+        </w:rPr>
+        <w:t>num</w:t>
+      </w:r>
+      <w:proofErr w:type="spellEnd"/>
+      <w:r>
+        <w:rPr>
+          <w:rFonts w:ascii="Consolas" w:eastAsia="Times New Roman" w:hAnsi="Consolas" w:cs="Consolas"/>
+          <w:color w:val="24292E"/>
+          <w:sz w:val="20"/>
+          <w:szCs w:val="20"/>
+          <w:bdr w:val="none" w:sz="0" w:space="0" w:color="auto" w:frame="1"/>
+        </w:rPr>
+        <w:t xml:space="preserve"> = {1,2,3}; // available indexes are 0 ,1,2</w:t>
+      </w:r>
+    </w:p>
+    <w:p>
+      <w:pPr>
+        <w:shd w:val="clear" w:color="auto" w:fill="F6F8FA"/>
+        <w:tabs>
+          <w:tab w:val="left" w:pos="916"/>
+          <w:tab w:val="left" w:pos="1832"/>
+          <w:tab w:val="left" w:pos="2748"/>
+          <w:tab w:val="left" w:pos="3664"/>
+          <w:tab w:val="left" w:pos="4580"/>
+          <w:tab w:val="left" w:pos="5496"/>
+          <w:tab w:val="left" w:pos="6412"/>
+          <w:tab w:val="left" w:pos="7328"/>
+          <w:tab w:val="left" w:pos="8244"/>
+          <w:tab w:val="left" w:pos="9160"/>
+          <w:tab w:val="left" w:pos="10076"/>
+          <w:tab w:val="left" w:pos="10992"/>
+          <w:tab w:val="left" w:pos="11908"/>
+          <w:tab w:val="left" w:pos="12824"/>
+          <w:tab w:val="left" w:pos="13740"/>
+          <w:tab w:val="left" w:pos="14656"/>
+        </w:tabs>
+        <w:rPr>
+          <w:rFonts w:ascii="Consolas" w:eastAsia="Times New Roman" w:hAnsi="Consolas" w:cs="Consolas"/>
+          <w:color w:val="24292E"/>
+          <w:sz w:val="20"/>
+          <w:szCs w:val="20"/>
+          <w:bdr w:val="none" w:sz="0" w:space="0" w:color="auto" w:frame="1"/>
+        </w:rPr>
+      </w:pPr>
+    </w:p>
+    <w:p>
+      <w:pPr>
+        <w:shd w:val="clear" w:color="auto" w:fill="F6F8FA"/>
+        <w:tabs>
+          <w:tab w:val="left" w:pos="916"/>
+          <w:tab w:val="left" w:pos="1832"/>
+          <w:tab w:val="left" w:pos="2748"/>
+          <w:tab w:val="left" w:pos="3664"/>
+          <w:tab w:val="left" w:pos="4580"/>
+          <w:tab w:val="left" w:pos="5496"/>
+          <w:tab w:val="left" w:pos="6412"/>
+          <w:tab w:val="left" w:pos="7328"/>
+          <w:tab w:val="left" w:pos="8244"/>
+          <w:tab w:val="left" w:pos="9160"/>
+          <w:tab w:val="left" w:pos="10076"/>
+          <w:tab w:val="left" w:pos="10992"/>
+          <w:tab w:val="left" w:pos="11908"/>
+          <w:tab w:val="left" w:pos="12824"/>
+          <w:tab w:val="left" w:pos="13740"/>
+          <w:tab w:val="left" w:pos="14656"/>
+        </w:tabs>
+        <w:rPr>
+          <w:rFonts w:ascii="Consolas" w:eastAsia="Times New Roman" w:hAnsi="Consolas" w:cs="Consolas"/>
+          <w:color w:val="24292E"/>
+          <w:sz w:val="20"/>
+          <w:szCs w:val="20"/>
+        </w:rPr>
+      </w:pPr>
+      <w:r>
+        <w:rPr>
+          <w:rFonts w:ascii="Consolas" w:eastAsia="Times New Roman" w:hAnsi="Consolas" w:cs="Consolas"/>
+          <w:color w:val="24292E"/>
+          <w:sz w:val="20"/>
+          <w:szCs w:val="20"/>
+          <w:bdr w:val="none" w:sz="0" w:space="0" w:color="auto" w:frame="1"/>
+        </w:rPr>
+        <w:t xml:space="preserve">        </w:t>
+      </w:r>
+      <w:proofErr w:type="spellStart"/>
+      <w:r>
+        <w:rPr>
+          <w:rFonts w:ascii="Consolas" w:eastAsia="Times New Roman" w:hAnsi="Consolas" w:cs="Consolas"/>
+          <w:color w:val="24292E"/>
+          <w:sz w:val="20"/>
+          <w:szCs w:val="20"/>
+          <w:bdr w:val="none" w:sz="0" w:space="0" w:color="auto" w:frame="1"/>
+        </w:rPr>
+        <w:t>System.out.println</w:t>
+      </w:r>
+      <w:proofErr w:type="spellEnd"/>
+      <w:r>
+        <w:rPr>
+          <w:rFonts w:ascii="Consolas" w:eastAsia="Times New Roman" w:hAnsi="Consolas" w:cs="Consolas"/>
+          <w:color w:val="24292E"/>
+          <w:sz w:val="20"/>
+          <w:szCs w:val="20"/>
+          <w:bdr w:val="none" w:sz="0" w:space="0" w:color="auto" w:frame="1"/>
+        </w:rPr>
+        <w:t>(</w:t>
+      </w:r>
+      <w:proofErr w:type="spellStart"/>
+      <w:proofErr w:type="gramStart"/>
+      <w:r>
+        <w:rPr>
+          <w:rFonts w:ascii="Consolas" w:eastAsia="Times New Roman" w:hAnsi="Consolas" w:cs="Consolas"/>
+          <w:color w:val="24292E"/>
+          <w:sz w:val="20"/>
+          <w:szCs w:val="20"/>
+          <w:bdr w:val="none" w:sz="0" w:space="0" w:color="auto" w:frame="1"/>
+        </w:rPr>
+        <w:t>num</w:t>
+      </w:r>
+      <w:proofErr w:type="spellEnd"/>
+      <w:r>
+        <w:rPr>
+          <w:rFonts w:ascii="Consolas" w:eastAsia="Times New Roman" w:hAnsi="Consolas" w:cs="Consolas"/>
+          <w:color w:val="24292E"/>
+          <w:sz w:val="20"/>
+          <w:szCs w:val="20"/>
+          <w:bdr w:val="none" w:sz="0" w:space="0" w:color="auto" w:frame="1"/>
+        </w:rPr>
+        <w:t>[</w:t>
+      </w:r>
+      <w:proofErr w:type="gramEnd"/>
+      <w:r>
+        <w:rPr>
+          <w:rFonts w:ascii="Consolas" w:eastAsia="Times New Roman" w:hAnsi="Consolas" w:cs="Consolas"/>
+          <w:color w:val="24292E"/>
+          <w:sz w:val="20"/>
+          <w:szCs w:val="20"/>
+          <w:bdr w:val="none" w:sz="0" w:space="0" w:color="auto" w:frame="1"/>
+        </w:rPr>
+        <w:t xml:space="preserve">3]); </w:t>
+      </w:r>
+    </w:p>
+    <w:p/>
+    <w:p/>
+    <w:p/>
+    <w:p/>
+    <w:p/>
+    <w:p/>
+    <w:p/>
+    <w:p/>
+    <w:p/>
+    <w:p/>
+    <w:p/>
+    <w:p/>
+    <w:p/>
+    <w:p/>
+    <w:p/>
+    <w:p>
+      <w:pPr>
+        <w:pStyle w:val="ListParagraph"/>
+        <w:numPr>
+          <w:ilvl w:val="0"/>
+          <w:numId w:val="6"/>
+        </w:numPr>
+      </w:pPr>
+      <w:r>
+        <w:t>Create a Car Class and the members of the class are owner, model</w:t>
+      </w:r>
+      <w:r>
+        <w:t>.</w:t>
       </w:r>
     </w:p>
     <w:p>
@@ -155,22 +2390,176 @@
         </w:numPr>
       </w:pPr>
       <w:r>
-        <w:t xml:space="preserve">Whan </w:t>
-      </w:r>
-    </w:p>
-    <w:p>
-      <w:r>
-        <w:tab/>
-      </w:r>
-    </w:p>
-    <w:p/>
-    <w:p/>
-    <w:p/>
-    <w:p/>
-    <w:p/>
-    <w:p/>
-    <w:p/>
-    <w:p/>
+        <w:t>Create a Car Collection class and create a car array of size 2</w:t>
+      </w:r>
+      <w:r>
+        <w:t>.</w:t>
+      </w:r>
+    </w:p>
+    <w:p>
+      <w:pPr>
+        <w:pStyle w:val="ListParagraph"/>
+        <w:numPr>
+          <w:ilvl w:val="2"/>
+          <w:numId w:val="6"/>
+        </w:numPr>
+      </w:pPr>
+      <w:r>
+        <w:t xml:space="preserve">Create a </w:t>
+      </w:r>
+      <w:proofErr w:type="spellStart"/>
+      <w:r>
+        <w:t>addCar</w:t>
+      </w:r>
+      <w:proofErr w:type="spellEnd"/>
+      <w:r>
+        <w:t xml:space="preserve"> method that takes in a car object as an input and add the car object to the car array.</w:t>
+      </w:r>
+    </w:p>
+    <w:p>
+      <w:pPr>
+        <w:pStyle w:val="ListParagraph"/>
+        <w:numPr>
+          <w:ilvl w:val="3"/>
+          <w:numId w:val="6"/>
+        </w:numPr>
+      </w:pPr>
+      <w:proofErr w:type="spellStart"/>
+      <w:r>
+        <w:t>Increare</w:t>
+      </w:r>
+      <w:proofErr w:type="spellEnd"/>
+      <w:r>
+        <w:t xml:space="preserve"> the car </w:t>
+      </w:r>
+      <w:proofErr w:type="spellStart"/>
+      <w:r>
+        <w:t>carr</w:t>
+      </w:r>
+      <w:proofErr w:type="spellEnd"/>
+      <w:r>
+        <w:t xml:space="preserve"> size by 2 if the size of the array reaches it limit.</w:t>
+      </w:r>
+    </w:p>
+    <w:p>
+      <w:pPr>
+        <w:pStyle w:val="ListParagraph"/>
+        <w:numPr>
+          <w:ilvl w:val="2"/>
+          <w:numId w:val="6"/>
+        </w:numPr>
+      </w:pPr>
+      <w:r>
+        <w:t xml:space="preserve">Write a </w:t>
+      </w:r>
+      <w:proofErr w:type="spellStart"/>
+      <w:r>
+        <w:t>printCar</w:t>
+      </w:r>
+      <w:proofErr w:type="spellEnd"/>
+      <w:r>
+        <w:t xml:space="preserve"> method that prints all the Car objects in the array.</w:t>
+      </w:r>
+    </w:p>
+    <w:p>
+      <w:pPr>
+        <w:pStyle w:val="ListParagraph"/>
+        <w:numPr>
+          <w:ilvl w:val="1"/>
+          <w:numId w:val="6"/>
+        </w:numPr>
+      </w:pPr>
+      <w:r>
+        <w:t xml:space="preserve">Create a </w:t>
+      </w:r>
+      <w:proofErr w:type="spellStart"/>
+      <w:r>
+        <w:t>CarCollectionClient</w:t>
+      </w:r>
+      <w:proofErr w:type="spellEnd"/>
+      <w:r>
+        <w:t xml:space="preserve"> class and c</w:t>
+      </w:r>
+      <w:r>
+        <w:t>reate three car objects.</w:t>
+      </w:r>
+    </w:p>
+    <w:p>
+      <w:pPr>
+        <w:pStyle w:val="ListParagraph"/>
+        <w:numPr>
+          <w:ilvl w:val="2"/>
+          <w:numId w:val="6"/>
+        </w:numPr>
+      </w:pPr>
+      <w:r>
+        <w:t xml:space="preserve">Call the </w:t>
+      </w:r>
+      <w:proofErr w:type="spellStart"/>
+      <w:r>
+        <w:t>addCar</w:t>
+      </w:r>
+      <w:proofErr w:type="spellEnd"/>
+      <w:r>
+        <w:t xml:space="preserve"> </w:t>
+      </w:r>
+      <w:proofErr w:type="spellStart"/>
+      <w:r>
+        <w:t>methd</w:t>
+      </w:r>
+      <w:proofErr w:type="spellEnd"/>
+      <w:r>
+        <w:t xml:space="preserve"> in the </w:t>
+      </w:r>
+      <w:proofErr w:type="spellStart"/>
+      <w:r>
+        <w:t>CarCollection</w:t>
+      </w:r>
+      <w:proofErr w:type="spellEnd"/>
+      <w:r>
+        <w:t xml:space="preserve"> class and add the car to the car array.</w:t>
+      </w:r>
+    </w:p>
+    <w:p>
+      <w:pPr>
+        <w:pStyle w:val="ListParagraph"/>
+        <w:numPr>
+          <w:ilvl w:val="2"/>
+          <w:numId w:val="6"/>
+        </w:numPr>
+      </w:pPr>
+      <w:r>
+        <w:t xml:space="preserve">Call the </w:t>
+      </w:r>
+      <w:proofErr w:type="spellStart"/>
+      <w:r>
+        <w:t>addCar</w:t>
+      </w:r>
+      <w:proofErr w:type="spellEnd"/>
+      <w:r>
+        <w:t xml:space="preserve"> method three times.</w:t>
+      </w:r>
+    </w:p>
+    <w:p>
+      <w:pPr>
+        <w:pStyle w:val="ListParagraph"/>
+        <w:numPr>
+          <w:ilvl w:val="2"/>
+          <w:numId w:val="6"/>
+        </w:numPr>
+      </w:pPr>
+      <w:r>
+        <w:t xml:space="preserve">Call the </w:t>
+      </w:r>
+      <w:proofErr w:type="spellStart"/>
+      <w:r>
+        <w:t>printCar</w:t>
+      </w:r>
+      <w:proofErr w:type="spellEnd"/>
+      <w:r>
+        <w:t xml:space="preserve"> method and print all the Car objects.</w:t>
+      </w:r>
+    </w:p>
     <w:sectPr>
       <w:headerReference w:type="default" r:id="rId7"/>
       <w:pgSz w:w="12240" w:h="15840"/>
@@ -233,7 +2622,7 @@
       <w:t>hapter-6</w:t>
     </w:r>
     <w:r>
-      <w:t>-test-1</w:t>
+      <w:t>-test-4</w:t>
     </w:r>
   </w:p>
 </w:hdr>
@@ -242,6 +2631,95 @@
 <file path=word/numbering.xml><?xml version="1.0" encoding="utf-8"?>
 <w:numbering xmlns:wpc="http://schemas.microsoft.com/office/word/2010/wordprocessingCanvas" xmlns:cx="http://schemas.microsoft.com/office/drawing/2014/chartex" xmlns:cx1="http://schemas.microsoft.com/office/drawing/2015/9/8/chartex" xmlns:cx2="http://schemas.microsoft.com/office/drawing/2015/10/21/chartex" xmlns:cx3="http://schemas.microsoft.com/office/drawing/2016/5/9/chartex" xmlns:cx4="http://schemas.microsoft.com/office/drawing/2016/5/10/chartex" xmlns:cx5="http://schemas.microsoft.com/office/drawing/2016/5/11/chartex" xmlns:cx6="http://schemas.microsoft.com/office/drawing/2016/5/12/chartex" xmlns:cx7="http://schemas.microsoft.com/office/drawing/2016/5/13/chartex" xmlns:cx8="http://schemas.microsoft.com/office/drawing/2016/5/14/chartex" xmlns:mc="http://schemas.openxmlformats.org/markup-compatibility/2006" xmlns:aink="http://schemas.microsoft.com/office/drawing/2016/ink" xmlns:am3d="http://schemas.microsoft.com/office/drawing/2017/model3d" xmlns:o="urn:schemas-microsoft-com:office:office" xmlns:r="http://schemas.openxmlformats.org/officeDocument/2006/relationships" xmlns:m="http://schemas.openxmlformats.org/officeDocument/2006/math" xmlns:v="urn:schemas-microsoft-com:vml" xmlns:wp14="http://schemas.microsoft.com/office/word/2010/wordprocessingDrawing" xmlns:wp="http://schemas.openxmlformats.org/drawingml/2006/wordprocessingDrawing" xmlns:w10="urn:schemas-microsoft-com:office:word" xmlns:w="http://schemas.openxmlformats.org/wordprocessingml/2006/main" xmlns:w14="http://schemas.microsoft.com/office/word/2010/wordml" xmlns:w15="http://schemas.microsoft.com/office/word/2012/wordml" xmlns:w16cid="http://schemas.microsoft.com/office/word/2016/wordml/cid" xmlns:w16se="http://schemas.microsoft.com/office/word/2015/wordml/symex" xmlns:wpg="http://schemas.microsoft.com/office/word/2010/wordprocessingGroup" xmlns:wpi="http://schemas.microsoft.com/office/word/2010/wordprocessingInk" xmlns:wne="http://schemas.microsoft.com/office/word/2006/wordml" xmlns:wps="http://schemas.microsoft.com/office/word/2010/wordprocessingShape" mc:Ignorable="w14 w15 w16se w16cid wp14">
   <w:abstractNum w:abstractNumId="0" w15:restartNumberingAfterBreak="0">
+    <w:nsid w:val="050427C2"/>
+    <w:multiLevelType w:val="hybridMultilevel"/>
+    <w:tmpl w:val="620CBA64"/>
+    <w:lvl w:ilvl="0" w:tplc="04090017">
+      <w:start w:val="1"/>
+      <w:numFmt w:val="lowerLetter"/>
+      <w:lvlText w:val="%1)"/>
+      <w:lvlJc w:val="left"/>
+      <w:pPr>
+        <w:ind w:left="720" w:hanging="360"/>
+      </w:pPr>
+      <w:rPr>
+        <w:rFonts w:hint="default"/>
+      </w:rPr>
+    </w:lvl>
+    <w:lvl w:ilvl="1" w:tplc="04090019" w:tentative="1">
+      <w:start w:val="1"/>
+      <w:numFmt w:val="lowerLetter"/>
+      <w:lvlText w:val="%2."/>
+      <w:lvlJc w:val="left"/>
+      <w:pPr>
+        <w:ind w:left="1440" w:hanging="360"/>
+      </w:pPr>
+    </w:lvl>
+    <w:lvl w:ilvl="2" w:tplc="0409001B" w:tentative="1">
+      <w:start w:val="1"/>
+      <w:numFmt w:val="lowerRoman"/>
+      <w:lvlText w:val="%3."/>
+      <w:lvlJc w:val="right"/>
+      <w:pPr>
+        <w:ind w:left="2160" w:hanging="180"/>
+      </w:pPr>
+    </w:lvl>
+    <w:lvl w:ilvl="3" w:tplc="0409000F" w:tentative="1">
+      <w:start w:val="1"/>
+      <w:numFmt w:val="decimal"/>
+      <w:lvlText w:val="%4."/>
+      <w:lvlJc w:val="left"/>
+      <w:pPr>
+        <w:ind w:left="2880" w:hanging="360"/>
+      </w:pPr>
+    </w:lvl>
+    <w:lvl w:ilvl="4" w:tplc="04090019" w:tentative="1">
+      <w:start w:val="1"/>
+      <w:numFmt w:val="lowerLetter"/>
+      <w:lvlText w:val="%5."/>
+      <w:lvlJc w:val="left"/>
+      <w:pPr>
+        <w:ind w:left="3600" w:hanging="360"/>
+      </w:pPr>
+    </w:lvl>
+    <w:lvl w:ilvl="5" w:tplc="0409001B" w:tentative="1">
+      <w:start w:val="1"/>
+      <w:numFmt w:val="lowerRoman"/>
+      <w:lvlText w:val="%6."/>
+      <w:lvlJc w:val="right"/>
+      <w:pPr>
+        <w:ind w:left="4320" w:hanging="180"/>
+      </w:pPr>
+    </w:lvl>
+    <w:lvl w:ilvl="6" w:tplc="0409000F" w:tentative="1">
+      <w:start w:val="1"/>
+      <w:numFmt w:val="decimal"/>
+      <w:lvlText w:val="%7."/>
+      <w:lvlJc w:val="left"/>
+      <w:pPr>
+        <w:ind w:left="5040" w:hanging="360"/>
+      </w:pPr>
+    </w:lvl>
+    <w:lvl w:ilvl="7" w:tplc="04090019" w:tentative="1">
+      <w:start w:val="1"/>
+      <w:numFmt w:val="lowerLetter"/>
+      <w:lvlText w:val="%8."/>
+      <w:lvlJc w:val="left"/>
+      <w:pPr>
+        <w:ind w:left="5760" w:hanging="360"/>
+      </w:pPr>
+    </w:lvl>
+    <w:lvl w:ilvl="8" w:tplc="0409001B" w:tentative="1">
+      <w:start w:val="1"/>
+      <w:numFmt w:val="lowerRoman"/>
+      <w:lvlText w:val="%9."/>
+      <w:lvlJc w:val="right"/>
+      <w:pPr>
+        <w:ind w:left="6480" w:hanging="180"/>
+      </w:pPr>
+    </w:lvl>
+  </w:abstractNum>
+  <w:abstractNum w:abstractNumId="1" w15:restartNumberingAfterBreak="0">
     <w:nsid w:val="118833FC"/>
     <w:multiLevelType w:val="hybridMultilevel"/>
     <w:tmpl w:val="5944EDE8"/>
@@ -331,7 +2809,7 @@
       </w:pPr>
     </w:lvl>
   </w:abstractNum>
-  <w:abstractNum w:abstractNumId="1" w15:restartNumberingAfterBreak="0">
+  <w:abstractNum w:abstractNumId="2" w15:restartNumberingAfterBreak="0">
     <w:nsid w:val="13A90118"/>
     <w:multiLevelType w:val="hybridMultilevel"/>
     <w:tmpl w:val="616CC91A"/>
@@ -420,7 +2898,96 @@
       </w:pPr>
     </w:lvl>
   </w:abstractNum>
-  <w:abstractNum w:abstractNumId="2" w15:restartNumberingAfterBreak="0">
+  <w:abstractNum w:abstractNumId="3" w15:restartNumberingAfterBreak="0">
+    <w:nsid w:val="14831DD4"/>
+    <w:multiLevelType w:val="hybridMultilevel"/>
+    <w:tmpl w:val="8C9CC956"/>
+    <w:lvl w:ilvl="0" w:tplc="BA68D80A">
+      <w:start w:val="1"/>
+      <w:numFmt w:val="lowerLetter"/>
+      <w:lvlText w:val="%1)"/>
+      <w:lvlJc w:val="left"/>
+      <w:pPr>
+        <w:ind w:left="1080" w:hanging="360"/>
+      </w:pPr>
+      <w:rPr>
+        <w:rFonts w:hint="default"/>
+      </w:rPr>
+    </w:lvl>
+    <w:lvl w:ilvl="1" w:tplc="04090019" w:tentative="1">
+      <w:start w:val="1"/>
+      <w:numFmt w:val="lowerLetter"/>
+      <w:lvlText w:val="%2."/>
+      <w:lvlJc w:val="left"/>
+      <w:pPr>
+        <w:ind w:left="1800" w:hanging="360"/>
+      </w:pPr>
+    </w:lvl>
+    <w:lvl w:ilvl="2" w:tplc="0409001B" w:tentative="1">
+      <w:start w:val="1"/>
+      <w:numFmt w:val="lowerRoman"/>
+      <w:lvlText w:val="%3."/>
+      <w:lvlJc w:val="right"/>
+      <w:pPr>
+        <w:ind w:left="2520" w:hanging="180"/>
+      </w:pPr>
+    </w:lvl>
+    <w:lvl w:ilvl="3" w:tplc="0409000F" w:tentative="1">
+      <w:start w:val="1"/>
+      <w:numFmt w:val="decimal"/>
+      <w:lvlText w:val="%4."/>
+      <w:lvlJc w:val="left"/>
+      <w:pPr>
+        <w:ind w:left="3240" w:hanging="360"/>
+      </w:pPr>
+    </w:lvl>
+    <w:lvl w:ilvl="4" w:tplc="04090019" w:tentative="1">
+      <w:start w:val="1"/>
+      <w:numFmt w:val="lowerLetter"/>
+      <w:lvlText w:val="%5."/>
+      <w:lvlJc w:val="left"/>
+      <w:pPr>
+        <w:ind w:left="3960" w:hanging="360"/>
+      </w:pPr>
+    </w:lvl>
+    <w:lvl w:ilvl="5" w:tplc="0409001B" w:tentative="1">
+      <w:start w:val="1"/>
+      <w:numFmt w:val="lowerRoman"/>
+      <w:lvlText w:val="%6."/>
+      <w:lvlJc w:val="right"/>
+      <w:pPr>
+        <w:ind w:left="4680" w:hanging="180"/>
+      </w:pPr>
+    </w:lvl>
+    <w:lvl w:ilvl="6" w:tplc="0409000F" w:tentative="1">
+      <w:start w:val="1"/>
+      <w:numFmt w:val="decimal"/>
+      <w:lvlText w:val="%7."/>
+      <w:lvlJc w:val="left"/>
+      <w:pPr>
+        <w:ind w:left="5400" w:hanging="360"/>
+      </w:pPr>
+    </w:lvl>
+    <w:lvl w:ilvl="7" w:tplc="04090019" w:tentative="1">
+      <w:start w:val="1"/>
+      <w:numFmt w:val="lowerLetter"/>
+      <w:lvlText w:val="%8."/>
+      <w:lvlJc w:val="left"/>
+      <w:pPr>
+        <w:ind w:left="6120" w:hanging="360"/>
+      </w:pPr>
+    </w:lvl>
+    <w:lvl w:ilvl="8" w:tplc="0409001B" w:tentative="1">
+      <w:start w:val="1"/>
+      <w:numFmt w:val="lowerRoman"/>
+      <w:lvlText w:val="%9."/>
+      <w:lvlJc w:val="right"/>
+      <w:pPr>
+        <w:ind w:left="6840" w:hanging="180"/>
+      </w:pPr>
+    </w:lvl>
+  </w:abstractNum>
+  <w:abstractNum w:abstractNumId="4" w15:restartNumberingAfterBreak="0">
     <w:nsid w:val="1BEF5C14"/>
     <w:multiLevelType w:val="hybridMultilevel"/>
     <w:tmpl w:val="C36A5D18"/>
@@ -511,7 +3078,7 @@
       </w:pPr>
     </w:lvl>
   </w:abstractNum>
-  <w:abstractNum w:abstractNumId="3" w15:restartNumberingAfterBreak="0">
+  <w:abstractNum w:abstractNumId="5" w15:restartNumberingAfterBreak="0">
     <w:nsid w:val="2643187B"/>
     <w:multiLevelType w:val="hybridMultilevel"/>
     <w:tmpl w:val="7DE8D40E"/>
@@ -600,7 +3167,7 @@
       </w:pPr>
     </w:lvl>
   </w:abstractNum>
-  <w:abstractNum w:abstractNumId="4" w15:restartNumberingAfterBreak="0">
+  <w:abstractNum w:abstractNumId="6" w15:restartNumberingAfterBreak="0">
     <w:nsid w:val="27466745"/>
     <w:multiLevelType w:val="hybridMultilevel"/>
     <w:tmpl w:val="D63E8B38"/>
@@ -689,10 +3256,10 @@
       </w:pPr>
     </w:lvl>
   </w:abstractNum>
-  <w:abstractNum w:abstractNumId="5" w15:restartNumberingAfterBreak="0">
+  <w:abstractNum w:abstractNumId="7" w15:restartNumberingAfterBreak="0">
     <w:nsid w:val="2DB41794"/>
     <w:multiLevelType w:val="hybridMultilevel"/>
-    <w:tmpl w:val="963AAB06"/>
+    <w:tmpl w:val="7BB439B6"/>
     <w:lvl w:ilvl="0" w:tplc="04090011">
       <w:start w:val="1"/>
       <w:numFmt w:val="decimal"/>
@@ -714,7 +3281,7 @@
         <w:ind w:left="1440" w:hanging="360"/>
       </w:pPr>
     </w:lvl>
-    <w:lvl w:ilvl="2" w:tplc="0409001B" w:tentative="1">
+    <w:lvl w:ilvl="2" w:tplc="0409001B">
       <w:start w:val="1"/>
       <w:numFmt w:val="lowerRoman"/>
       <w:lvlText w:val="%3."/>
@@ -723,7 +3290,7 @@
         <w:ind w:left="2160" w:hanging="180"/>
       </w:pPr>
     </w:lvl>
-    <w:lvl w:ilvl="3" w:tplc="0409000F" w:tentative="1">
+    <w:lvl w:ilvl="3" w:tplc="0409000F">
       <w:start w:val="1"/>
       <w:numFmt w:val="decimal"/>
       <w:lvlText w:val="%4."/>
@@ -778,7 +3345,7 @@
       </w:pPr>
     </w:lvl>
   </w:abstractNum>
-  <w:abstractNum w:abstractNumId="6" w15:restartNumberingAfterBreak="0">
+  <w:abstractNum w:abstractNumId="8" w15:restartNumberingAfterBreak="0">
     <w:nsid w:val="2E8A1FC1"/>
     <w:multiLevelType w:val="hybridMultilevel"/>
     <w:tmpl w:val="13B0C1BC"/>
@@ -867,7 +3434,96 @@
       </w:pPr>
     </w:lvl>
   </w:abstractNum>
-  <w:abstractNum w:abstractNumId="7" w15:restartNumberingAfterBreak="0">
+  <w:abstractNum w:abstractNumId="9" w15:restartNumberingAfterBreak="0">
+    <w:nsid w:val="378352AB"/>
+    <w:multiLevelType w:val="hybridMultilevel"/>
+    <w:tmpl w:val="48984AB2"/>
+    <w:lvl w:ilvl="0" w:tplc="CB16A3CC">
+      <w:start w:val="1"/>
+      <w:numFmt w:val="lowerLetter"/>
+      <w:lvlText w:val="%1)"/>
+      <w:lvlJc w:val="left"/>
+      <w:pPr>
+        <w:ind w:left="1080" w:hanging="360"/>
+      </w:pPr>
+      <w:rPr>
+        <w:rFonts w:hint="default"/>
+      </w:rPr>
+    </w:lvl>
+    <w:lvl w:ilvl="1" w:tplc="04090019" w:tentative="1">
+      <w:start w:val="1"/>
+      <w:numFmt w:val="lowerLetter"/>
+      <w:lvlText w:val="%2."/>
+      <w:lvlJc w:val="left"/>
+      <w:pPr>
+        <w:ind w:left="1800" w:hanging="360"/>
+      </w:pPr>
+    </w:lvl>
+    <w:lvl w:ilvl="2" w:tplc="0409001B" w:tentative="1">
+      <w:start w:val="1"/>
+      <w:numFmt w:val="lowerRoman"/>
+      <w:lvlText w:val="%3."/>
+      <w:lvlJc w:val="right"/>
+      <w:pPr>
+        <w:ind w:left="2520" w:hanging="180"/>
+      </w:pPr>
+    </w:lvl>
+    <w:lvl w:ilvl="3" w:tplc="0409000F" w:tentative="1">
+      <w:start w:val="1"/>
+      <w:numFmt w:val="decimal"/>
+      <w:lvlText w:val="%4."/>
+      <w:lvlJc w:val="left"/>
+      <w:pPr>
+        <w:ind w:left="3240" w:hanging="360"/>
+      </w:pPr>
+    </w:lvl>
+    <w:lvl w:ilvl="4" w:tplc="04090019" w:tentative="1">
+      <w:start w:val="1"/>
+      <w:numFmt w:val="lowerLetter"/>
+      <w:lvlText w:val="%5."/>
+      <w:lvlJc w:val="left"/>
+      <w:pPr>
+        <w:ind w:left="3960" w:hanging="360"/>
+      </w:pPr>
+    </w:lvl>
+    <w:lvl w:ilvl="5" w:tplc="0409001B" w:tentative="1">
+      <w:start w:val="1"/>
+      <w:numFmt w:val="lowerRoman"/>
+      <w:lvlText w:val="%6."/>
+      <w:lvlJc w:val="right"/>
+      <w:pPr>
+        <w:ind w:left="4680" w:hanging="180"/>
+      </w:pPr>
+    </w:lvl>
+    <w:lvl w:ilvl="6" w:tplc="0409000F" w:tentative="1">
+      <w:start w:val="1"/>
+      <w:numFmt w:val="decimal"/>
+      <w:lvlText w:val="%7."/>
+      <w:lvlJc w:val="left"/>
+      <w:pPr>
+        <w:ind w:left="5400" w:hanging="360"/>
+      </w:pPr>
+    </w:lvl>
+    <w:lvl w:ilvl="7" w:tplc="04090019" w:tentative="1">
+      <w:start w:val="1"/>
+      <w:numFmt w:val="lowerLetter"/>
+      <w:lvlText w:val="%8."/>
+      <w:lvlJc w:val="left"/>
+      <w:pPr>
+        <w:ind w:left="6120" w:hanging="360"/>
+      </w:pPr>
+    </w:lvl>
+    <w:lvl w:ilvl="8" w:tplc="0409001B" w:tentative="1">
+      <w:start w:val="1"/>
+      <w:numFmt w:val="lowerRoman"/>
+      <w:lvlText w:val="%9."/>
+      <w:lvlJc w:val="right"/>
+      <w:pPr>
+        <w:ind w:left="6840" w:hanging="180"/>
+      </w:pPr>
+    </w:lvl>
+  </w:abstractNum>
+  <w:abstractNum w:abstractNumId="10" w15:restartNumberingAfterBreak="0">
     <w:nsid w:val="37B302FA"/>
     <w:multiLevelType w:val="hybridMultilevel"/>
     <w:tmpl w:val="0FFC8578"/>
@@ -956,7 +3612,96 @@
       </w:pPr>
     </w:lvl>
   </w:abstractNum>
-  <w:abstractNum w:abstractNumId="8" w15:restartNumberingAfterBreak="0">
+  <w:abstractNum w:abstractNumId="11" w15:restartNumberingAfterBreak="0">
+    <w:nsid w:val="452C6F42"/>
+    <w:multiLevelType w:val="hybridMultilevel"/>
+    <w:tmpl w:val="8D72DE80"/>
+    <w:lvl w:ilvl="0" w:tplc="A1FE25AC">
+      <w:start w:val="1"/>
+      <w:numFmt w:val="lowerLetter"/>
+      <w:lvlText w:val="%1)"/>
+      <w:lvlJc w:val="left"/>
+      <w:pPr>
+        <w:ind w:left="1080" w:hanging="360"/>
+      </w:pPr>
+      <w:rPr>
+        <w:rFonts w:hint="default"/>
+      </w:rPr>
+    </w:lvl>
+    <w:lvl w:ilvl="1" w:tplc="04090019" w:tentative="1">
+      <w:start w:val="1"/>
+      <w:numFmt w:val="lowerLetter"/>
+      <w:lvlText w:val="%2."/>
+      <w:lvlJc w:val="left"/>
+      <w:pPr>
+        <w:ind w:left="1800" w:hanging="360"/>
+      </w:pPr>
+    </w:lvl>
+    <w:lvl w:ilvl="2" w:tplc="0409001B" w:tentative="1">
+      <w:start w:val="1"/>
+      <w:numFmt w:val="lowerRoman"/>
+      <w:lvlText w:val="%3."/>
+      <w:lvlJc w:val="right"/>
+      <w:pPr>
+        <w:ind w:left="2520" w:hanging="180"/>
+      </w:pPr>
+    </w:lvl>
+    <w:lvl w:ilvl="3" w:tplc="0409000F" w:tentative="1">
+      <w:start w:val="1"/>
+      <w:numFmt w:val="decimal"/>
+      <w:lvlText w:val="%4."/>
+      <w:lvlJc w:val="left"/>
+      <w:pPr>
+        <w:ind w:left="3240" w:hanging="360"/>
+      </w:pPr>
+    </w:lvl>
+    <w:lvl w:ilvl="4" w:tplc="04090019" w:tentative="1">
+      <w:start w:val="1"/>
+      <w:numFmt w:val="lowerLetter"/>
+      <w:lvlText w:val="%5."/>
+      <w:lvlJc w:val="left"/>
+      <w:pPr>
+        <w:ind w:left="3960" w:hanging="360"/>
+      </w:pPr>
+    </w:lvl>
+    <w:lvl w:ilvl="5" w:tplc="0409001B" w:tentative="1">
+      <w:start w:val="1"/>
+      <w:numFmt w:val="lowerRoman"/>
+      <w:lvlText w:val="%6."/>
+      <w:lvlJc w:val="right"/>
+      <w:pPr>
+        <w:ind w:left="4680" w:hanging="180"/>
+      </w:pPr>
+    </w:lvl>
+    <w:lvl w:ilvl="6" w:tplc="0409000F" w:tentative="1">
+      <w:start w:val="1"/>
+      <w:numFmt w:val="decimal"/>
+      <w:lvlText w:val="%7."/>
+      <w:lvlJc w:val="left"/>
+      <w:pPr>
+        <w:ind w:left="5400" w:hanging="360"/>
+      </w:pPr>
+    </w:lvl>
+    <w:lvl w:ilvl="7" w:tplc="04090019" w:tentative="1">
+      <w:start w:val="1"/>
+      <w:numFmt w:val="lowerLetter"/>
+      <w:lvlText w:val="%8."/>
+      <w:lvlJc w:val="left"/>
+      <w:pPr>
+        <w:ind w:left="6120" w:hanging="360"/>
+      </w:pPr>
+    </w:lvl>
+    <w:lvl w:ilvl="8" w:tplc="0409001B" w:tentative="1">
+      <w:start w:val="1"/>
+      <w:numFmt w:val="lowerRoman"/>
+      <w:lvlText w:val="%9."/>
+      <w:lvlJc w:val="right"/>
+      <w:pPr>
+        <w:ind w:left="6840" w:hanging="180"/>
+      </w:pPr>
+    </w:lvl>
+  </w:abstractNum>
+  <w:abstractNum w:abstractNumId="12" w15:restartNumberingAfterBreak="0">
     <w:nsid w:val="5C08562B"/>
     <w:multiLevelType w:val="hybridMultilevel"/>
     <w:tmpl w:val="1F7ADC0A"/>
@@ -1045,7 +3790,7 @@
       </w:pPr>
     </w:lvl>
   </w:abstractNum>
-  <w:abstractNum w:abstractNumId="9" w15:restartNumberingAfterBreak="0">
+  <w:abstractNum w:abstractNumId="13" w15:restartNumberingAfterBreak="0">
     <w:nsid w:val="630F7761"/>
     <w:multiLevelType w:val="hybridMultilevel"/>
     <w:tmpl w:val="6316E10E"/>
@@ -1134,7 +3879,7 @@
       </w:pPr>
     </w:lvl>
   </w:abstractNum>
-  <w:abstractNum w:abstractNumId="10" w15:restartNumberingAfterBreak="0">
+  <w:abstractNum w:abstractNumId="14" w15:restartNumberingAfterBreak="0">
     <w:nsid w:val="6348095C"/>
     <w:multiLevelType w:val="hybridMultilevel"/>
     <w:tmpl w:val="AD5E5FFC"/>
@@ -1223,7 +3968,7 @@
       </w:pPr>
     </w:lvl>
   </w:abstractNum>
-  <w:abstractNum w:abstractNumId="11" w15:restartNumberingAfterBreak="0">
+  <w:abstractNum w:abstractNumId="15" w15:restartNumberingAfterBreak="0">
     <w:nsid w:val="6DEC4659"/>
     <w:multiLevelType w:val="hybridMultilevel"/>
     <w:tmpl w:val="B3868B64"/>
@@ -1312,7 +4057,7 @@
       </w:pPr>
     </w:lvl>
   </w:abstractNum>
-  <w:abstractNum w:abstractNumId="12" w15:restartNumberingAfterBreak="0">
+  <w:abstractNum w:abstractNumId="16" w15:restartNumberingAfterBreak="0">
     <w:nsid w:val="7F23417D"/>
     <w:multiLevelType w:val="hybridMultilevel"/>
     <w:tmpl w:val="1304F4C2"/>
@@ -1399,43 +4144,55 @@
     </w:lvl>
   </w:abstractNum>
   <w:num w:numId="1">
-    <w:abstractNumId w:val="3"/>
+    <w:abstractNumId w:val="5"/>
   </w:num>
   <w:num w:numId="2">
+    <w:abstractNumId w:val="14"/>
+  </w:num>
+  <w:num w:numId="3">
+    <w:abstractNumId w:val="15"/>
+  </w:num>
+  <w:num w:numId="4">
+    <w:abstractNumId w:val="13"/>
+  </w:num>
+  <w:num w:numId="5">
+    <w:abstractNumId w:val="1"/>
+  </w:num>
+  <w:num w:numId="6">
+    <w:abstractNumId w:val="7"/>
+  </w:num>
+  <w:num w:numId="7">
+    <w:abstractNumId w:val="6"/>
+  </w:num>
+  <w:num w:numId="8">
+    <w:abstractNumId w:val="12"/>
+  </w:num>
+  <w:num w:numId="9">
     <w:abstractNumId w:val="10"/>
   </w:num>
-  <w:num w:numId="3">
+  <w:num w:numId="10">
+    <w:abstractNumId w:val="2"/>
+  </w:num>
+  <w:num w:numId="11">
+    <w:abstractNumId w:val="4"/>
+  </w:num>
+  <w:num w:numId="12">
+    <w:abstractNumId w:val="8"/>
+  </w:num>
+  <w:num w:numId="13">
+    <w:abstractNumId w:val="16"/>
+  </w:num>
+  <w:num w:numId="14">
+    <w:abstractNumId w:val="9"/>
+  </w:num>
+  <w:num w:numId="15">
     <w:abstractNumId w:val="11"/>
   </w:num>
-  <w:num w:numId="4">
-    <w:abstractNumId w:val="9"/>
-  </w:num>
-  <w:num w:numId="5">
+  <w:num w:numId="16">
     <w:abstractNumId w:val="0"/>
   </w:num>
-  <w:num w:numId="6">
-    <w:abstractNumId w:val="5"/>
-  </w:num>
-  <w:num w:numId="7">
-    <w:abstractNumId w:val="4"/>
-  </w:num>
-  <w:num w:numId="8">
-    <w:abstractNumId w:val="8"/>
-  </w:num>
-  <w:num w:numId="9">
-    <w:abstractNumId w:val="7"/>
-  </w:num>
-  <w:num w:numId="10">
-    <w:abstractNumId w:val="1"/>
-  </w:num>
-  <w:num w:numId="11">
-    <w:abstractNumId w:val="2"/>
-  </w:num>
-  <w:num w:numId="12">
-    <w:abstractNumId w:val="6"/>
-  </w:num>
-  <w:num w:numId="13">
-    <w:abstractNumId w:val="12"/>
+  <w:num w:numId="17">
+    <w:abstractNumId w:val="3"/>
   </w:num>
 </w:numbering>
 </file>
@@ -1959,6 +4716,19 @@
       <w:szCs w:val="20"/>
     </w:rPr>
   </w:style>
+  <w:style w:type="character" w:styleId="HTMLCode">
+    <w:name w:val="HTML Code"/>
+    <w:basedOn w:val="DefaultParagraphFont"/>
+    <w:uiPriority w:val="99"/>
+    <w:semiHidden/>
+    <w:unhideWhenUsed/>
+    <w:rsid w:val="004E72B0"/>
+    <w:rPr>
+      <w:rFonts w:ascii="Courier New" w:eastAsia="Times New Roman" w:hAnsi="Courier New" w:cs="Courier New"/>
+      <w:sz w:val="20"/>
+      <w:szCs w:val="20"/>
+    </w:rPr>
+  </w:style>
 </w:styles>
 </file>
 

</xml_diff>